<commit_message>
One new possible name
</commit_message>
<xml_diff>
--- a/ProjectEdgar-NameIdeas.docx
+++ b/ProjectEdgar-NameIdeas.docx
@@ -1,49 +1,33 @@
 
 <file path=word/document.xml><?xml version="1.0" encoding="utf-8"?>
-<w:document xmlns:r="http://schemas.openxmlformats.org/officeDocument/2006/relationships" xmlns:wp="http://schemas.openxmlformats.org/drawingml/2006/wordprocessingDrawing" xmlns:w="http://schemas.openxmlformats.org/wordprocessingml/2006/main" xmlns:w10="urn:schemas-microsoft-com:office:word" xmlns:w14="http://schemas.microsoft.com/office/word/2010/wordml" xmlns:wps="http://schemas.microsoft.com/office/word/2010/wordprocessingShape" xmlns:wpg="http://schemas.microsoft.com/office/word/2010/wordprocessingGroup" xmlns:mc="http://schemas.openxmlformats.org/markup-compatibility/2006" xmlns:v="urn:schemas-microsoft-com:vml" xmlns:o="urn:schemas-microsoft-com:office:office" mc:Ignorable="w14">
+<w:document xmlns:wpc="http://schemas.microsoft.com/office/word/2010/wordprocessingCanvas" xmlns:mo="http://schemas.microsoft.com/office/mac/office/2008/main" xmlns:mc="http://schemas.openxmlformats.org/markup-compatibility/2006" xmlns:mv="urn:schemas-microsoft-com:mac:vml" xmlns:o="urn:schemas-microsoft-com:office:office" xmlns:r="http://schemas.openxmlformats.org/officeDocument/2006/relationships" xmlns:m="http://schemas.openxmlformats.org/officeDocument/2006/math" xmlns:v="urn:schemas-microsoft-com:vml" xmlns:wp14="http://schemas.microsoft.com/office/word/2010/wordprocessingDrawing" xmlns:wp="http://schemas.openxmlformats.org/drawingml/2006/wordprocessingDrawing" xmlns:w10="urn:schemas-microsoft-com:office:word" xmlns:w="http://schemas.openxmlformats.org/wordprocessingml/2006/main" xmlns:w14="http://schemas.microsoft.com/office/word/2010/wordml" xmlns:wpg="http://schemas.microsoft.com/office/word/2010/wordprocessingGroup" xmlns:wpi="http://schemas.microsoft.com/office/word/2010/wordprocessingInk" xmlns:wne="http://schemas.microsoft.com/office/word/2006/wordml" xmlns:wps="http://schemas.microsoft.com/office/word/2010/wordprocessingShape" mc:Ignorable="w14 wp14">
   <w:body>
     <w:p>
       <w:pPr>
         <w:pStyle w:val="Body"/>
-        <w:bidi w:val="0"/>
       </w:pPr>
       <w:r>
-        <w:rPr>
-          <w:rFonts w:ascii="Helvetica" w:cs="Arial Unicode MS" w:hAnsi="Arial Unicode MS" w:eastAsia="Arial Unicode MS"/>
-          <w:rtl w:val="0"/>
-        </w:rPr>
         <w:t>Name Ideas for Project Edgar:</w:t>
       </w:r>
     </w:p>
     <w:p>
       <w:pPr>
         <w:pStyle w:val="Body"/>
-        <w:bidi w:val="0"/>
       </w:pPr>
     </w:p>
     <w:p>
       <w:pPr>
         <w:pStyle w:val="Body"/>
-        <w:bidi w:val="0"/>
       </w:pPr>
       <w:r>
-        <w:rPr>
-          <w:rFonts w:ascii="Helvetica" w:cs="Arial Unicode MS" w:hAnsi="Arial Unicode MS" w:eastAsia="Arial Unicode MS"/>
-          <w:rtl w:val="0"/>
-        </w:rPr>
         <w:t>Mercedes</w:t>
       </w:r>
     </w:p>
     <w:p>
       <w:pPr>
         <w:pStyle w:val="Body"/>
-        <w:bidi w:val="0"/>
       </w:pPr>
       <w:r>
-        <w:rPr>
-          <w:rFonts w:ascii="Helvetica" w:cs="Arial Unicode MS" w:hAnsi="Arial Unicode MS" w:eastAsia="Arial Unicode MS"/>
-          <w:rtl w:val="0"/>
-        </w:rPr>
         <w:tab/>
         <w:t>- JustFunding</w:t>
       </w:r>
@@ -51,14 +35,11 @@
     <w:p>
       <w:pPr>
         <w:pStyle w:val="Body"/>
-        <w:bidi w:val="0"/>
       </w:pPr>
       <w:r>
-        <w:rPr>
-          <w:rFonts w:ascii="Helvetica" w:cs="Arial Unicode MS" w:hAnsi="Arial Unicode MS" w:eastAsia="Arial Unicode MS"/>
-          <w:rtl w:val="0"/>
-        </w:rPr>
         <w:tab/>
+      </w:r>
+      <w:r>
         <w:tab/>
         <w:t>-simple, easy to remember, to the point</w:t>
       </w:r>
@@ -66,13 +47,8 @@
     <w:p>
       <w:pPr>
         <w:pStyle w:val="Body"/>
-        <w:bidi w:val="0"/>
       </w:pPr>
       <w:r>
-        <w:rPr>
-          <w:rFonts w:ascii="Helvetica" w:cs="Arial Unicode MS" w:hAnsi="Arial Unicode MS" w:eastAsia="Arial Unicode MS"/>
-          <w:rtl w:val="0"/>
-        </w:rPr>
         <w:tab/>
         <w:t xml:space="preserve">- DonationPal </w:t>
       </w:r>
@@ -80,14 +56,11 @@
     <w:p>
       <w:pPr>
         <w:pStyle w:val="Body"/>
-        <w:bidi w:val="0"/>
       </w:pPr>
       <w:r>
-        <w:rPr>
-          <w:rFonts w:ascii="Helvetica" w:cs="Arial Unicode MS" w:hAnsi="Arial Unicode MS" w:eastAsia="Arial Unicode MS"/>
-          <w:rtl w:val="0"/>
-        </w:rPr>
         <w:tab/>
+      </w:r>
+      <w:r>
         <w:tab/>
         <w:t>-like Paypal, but specialized</w:t>
       </w:r>
@@ -95,13 +68,8 @@
     <w:p>
       <w:pPr>
         <w:pStyle w:val="Body"/>
-        <w:bidi w:val="0"/>
       </w:pPr>
       <w:r>
-        <w:rPr>
-          <w:rFonts w:ascii="Helvetica" w:cs="Arial Unicode MS" w:hAnsi="Arial Unicode MS" w:eastAsia="Arial Unicode MS"/>
-          <w:rtl w:val="0"/>
-        </w:rPr>
         <w:tab/>
         <w:t>- AchievementTrak</w:t>
       </w:r>
@@ -109,93 +77,264 @@
     <w:p>
       <w:pPr>
         <w:pStyle w:val="Body"/>
-        <w:bidi w:val="0"/>
+        <w:rPr>
+          <w:rFonts w:ascii="Arial Unicode MS" w:hAnsi="Helvetica"/>
+        </w:rPr>
       </w:pPr>
       <w:r>
-        <w:rPr>
-          <w:rFonts w:ascii="Helvetica" w:cs="Arial Unicode MS" w:hAnsi="Arial Unicode MS" w:eastAsia="Arial Unicode MS"/>
-          <w:rtl w:val="0"/>
-        </w:rPr>
         <w:tab/>
+      </w:r>
+      <w:r>
         <w:tab/>
         <w:t>-I like the idea of using WAC name in the title somehow</w:t>
       </w:r>
       <w:r>
         <w:rPr>
-          <w:rFonts w:ascii="Arial Unicode MS" w:cs="Arial Unicode MS" w:hAnsi="Helvetica" w:eastAsia="Arial Unicode MS" w:hint="default"/>
-          <w:rtl w:val="0"/>
+          <w:rFonts w:ascii="Arial Unicode MS" w:hAnsi="Helvetica"/>
         </w:rPr>
         <w:t>…</w:t>
       </w:r>
     </w:p>
+    <w:p>
+      <w:pPr>
+        <w:pStyle w:val="Body"/>
+        <w:rPr>
+          <w:rFonts w:ascii="Arial Unicode MS" w:hAnsi="Helvetica"/>
+        </w:rPr>
+      </w:pPr>
+    </w:p>
+    <w:p>
+      <w:pPr>
+        <w:pStyle w:val="Body"/>
+        <w:rPr>
+          <w:rFonts w:ascii="Arial Unicode MS" w:hAnsi="Helvetica"/>
+        </w:rPr>
+      </w:pPr>
+      <w:r>
+        <w:rPr>
+          <w:rFonts w:ascii="Arial Unicode MS" w:hAnsi="Helvetica"/>
+        </w:rPr>
+        <w:t>Alex</w:t>
+      </w:r>
+    </w:p>
+    <w:p>
+      <w:pPr>
+        <w:pStyle w:val="Body"/>
+        <w:ind w:firstLine="720"/>
+        <w:rPr>
+          <w:rFonts w:ascii="Arial Unicode MS" w:hAnsi="Helvetica"/>
+        </w:rPr>
+      </w:pPr>
+      <w:r>
+        <w:rPr>
+          <w:rFonts w:ascii="Arial Unicode MS" w:hAnsi="Helvetica"/>
+        </w:rPr>
+        <w:t>- WarrenAchievements</w:t>
+      </w:r>
+      <w:bookmarkStart w:id="0" w:name="_GoBack"/>
+      <w:bookmarkEnd w:id="0"/>
+    </w:p>
+    <w:p>
+      <w:pPr>
+        <w:pStyle w:val="Body"/>
+        <w:rPr>
+          <w:rFonts w:ascii="Arial Unicode MS" w:hAnsi="Helvetica"/>
+        </w:rPr>
+      </w:pPr>
+    </w:p>
     <w:sectPr>
-      <w:headerReference w:type="default" r:id="rId4"/>
-      <w:footerReference w:type="default" r:id="rId5"/>
-      <w:pgSz w:w="12240" w:h="15840" w:orient="portrait"/>
-      <w:pgMar w:top="1440" w:right="1440" w:bottom="1440" w:left="1440" w:header="720" w:footer="864"/>
-      <w:bidi w:val="0"/>
+      <w:headerReference w:type="default" r:id="rId8"/>
+      <w:footerReference w:type="default" r:id="rId9"/>
+      <w:pgSz w:w="12240" w:h="15840"/>
+      <w:pgMar w:top="1440" w:right="1440" w:bottom="1440" w:left="1440" w:header="720" w:footer="864" w:gutter="0"/>
+      <w:cols w:space="720"/>
     </w:sectPr>
   </w:body>
 </w:document>
 </file>
 
+<file path=word/endnotes.xml><?xml version="1.0" encoding="utf-8"?>
+<w:endnotes xmlns:wpc="http://schemas.microsoft.com/office/word/2010/wordprocessingCanvas" xmlns:mo="http://schemas.microsoft.com/office/mac/office/2008/main" xmlns:mc="http://schemas.openxmlformats.org/markup-compatibility/2006" xmlns:mv="urn:schemas-microsoft-com:mac:vml" xmlns:o="urn:schemas-microsoft-com:office:office" xmlns:r="http://schemas.openxmlformats.org/officeDocument/2006/relationships" xmlns:m="http://schemas.openxmlformats.org/officeDocument/2006/math" xmlns:v="urn:schemas-microsoft-com:vml" xmlns:wp14="http://schemas.microsoft.com/office/word/2010/wordprocessingDrawing" xmlns:wp="http://schemas.openxmlformats.org/drawingml/2006/wordprocessingDrawing" xmlns:w10="urn:schemas-microsoft-com:office:word" xmlns:w="http://schemas.openxmlformats.org/wordprocessingml/2006/main" xmlns:w14="http://schemas.microsoft.com/office/word/2010/wordml" xmlns:wpg="http://schemas.microsoft.com/office/word/2010/wordprocessingGroup" xmlns:wpi="http://schemas.microsoft.com/office/word/2010/wordprocessingInk" xmlns:wne="http://schemas.microsoft.com/office/word/2006/wordml" xmlns:wps="http://schemas.microsoft.com/office/word/2010/wordprocessingShape" mc:Ignorable="w14 wp14">
+  <w:endnote w:type="separator" w:id="-1">
+    <w:p>
+      <w:r>
+        <w:separator/>
+      </w:r>
+    </w:p>
+  </w:endnote>
+  <w:endnote w:type="continuationSeparator" w:id="0">
+    <w:p>
+      <w:r>
+        <w:continuationSeparator/>
+      </w:r>
+    </w:p>
+  </w:endnote>
+</w:endnotes>
+</file>
+
 <file path=word/footer1.xml><?xml version="1.0" encoding="utf-8"?>
-<w:ftr xmlns:r="http://schemas.openxmlformats.org/officeDocument/2006/relationships" xmlns:wp="http://schemas.openxmlformats.org/drawingml/2006/wordprocessingDrawing" xmlns:w="http://schemas.openxmlformats.org/wordprocessingml/2006/main" xmlns:w10="urn:schemas-microsoft-com:office:word" xmlns:w14="http://schemas.microsoft.com/office/word/2010/wordml" xmlns:wps="http://schemas.microsoft.com/office/word/2010/wordprocessingShape" xmlns:wpg="http://schemas.microsoft.com/office/word/2010/wordprocessingGroup" xmlns:mc="http://schemas.openxmlformats.org/markup-compatibility/2006" xmlns:v="urn:schemas-microsoft-com:vml" xmlns:o="urn:schemas-microsoft-com:office:office" mc:Ignorable="w14">
-  <w:p>
-    <w:r/>
-  </w:p>
+<w:ftr xmlns:wpc="http://schemas.microsoft.com/office/word/2010/wordprocessingCanvas" xmlns:mo="http://schemas.microsoft.com/office/mac/office/2008/main" xmlns:mc="http://schemas.openxmlformats.org/markup-compatibility/2006" xmlns:mv="urn:schemas-microsoft-com:mac:vml" xmlns:o="urn:schemas-microsoft-com:office:office" xmlns:r="http://schemas.openxmlformats.org/officeDocument/2006/relationships" xmlns:m="http://schemas.openxmlformats.org/officeDocument/2006/math" xmlns:v="urn:schemas-microsoft-com:vml" xmlns:wp14="http://schemas.microsoft.com/office/word/2010/wordprocessingDrawing" xmlns:wp="http://schemas.openxmlformats.org/drawingml/2006/wordprocessingDrawing" xmlns:w10="urn:schemas-microsoft-com:office:word" xmlns:w="http://schemas.openxmlformats.org/wordprocessingml/2006/main" xmlns:w14="http://schemas.microsoft.com/office/word/2010/wordml" xmlns:wpg="http://schemas.microsoft.com/office/word/2010/wordprocessingGroup" xmlns:wpi="http://schemas.microsoft.com/office/word/2010/wordprocessingInk" xmlns:wne="http://schemas.microsoft.com/office/word/2006/wordml" xmlns:wps="http://schemas.microsoft.com/office/word/2010/wordprocessingShape" mc:Ignorable="w14 wp14">
+  <w:p/>
 </w:ftr>
 </file>
 
+<file path=word/footnotes.xml><?xml version="1.0" encoding="utf-8"?>
+<w:footnotes xmlns:wpc="http://schemas.microsoft.com/office/word/2010/wordprocessingCanvas" xmlns:mo="http://schemas.microsoft.com/office/mac/office/2008/main" xmlns:mc="http://schemas.openxmlformats.org/markup-compatibility/2006" xmlns:mv="urn:schemas-microsoft-com:mac:vml" xmlns:o="urn:schemas-microsoft-com:office:office" xmlns:r="http://schemas.openxmlformats.org/officeDocument/2006/relationships" xmlns:m="http://schemas.openxmlformats.org/officeDocument/2006/math" xmlns:v="urn:schemas-microsoft-com:vml" xmlns:wp14="http://schemas.microsoft.com/office/word/2010/wordprocessingDrawing" xmlns:wp="http://schemas.openxmlformats.org/drawingml/2006/wordprocessingDrawing" xmlns:w10="urn:schemas-microsoft-com:office:word" xmlns:w="http://schemas.openxmlformats.org/wordprocessingml/2006/main" xmlns:w14="http://schemas.microsoft.com/office/word/2010/wordml" xmlns:wpg="http://schemas.microsoft.com/office/word/2010/wordprocessingGroup" xmlns:wpi="http://schemas.microsoft.com/office/word/2010/wordprocessingInk" xmlns:wne="http://schemas.microsoft.com/office/word/2006/wordml" xmlns:wps="http://schemas.microsoft.com/office/word/2010/wordprocessingShape" mc:Ignorable="w14 wp14">
+  <w:footnote w:type="separator" w:id="-1">
+    <w:p>
+      <w:r>
+        <w:separator/>
+      </w:r>
+    </w:p>
+  </w:footnote>
+  <w:footnote w:type="continuationSeparator" w:id="0">
+    <w:p>
+      <w:r>
+        <w:continuationSeparator/>
+      </w:r>
+    </w:p>
+  </w:footnote>
+</w:footnotes>
+</file>
+
 <file path=word/header1.xml><?xml version="1.0" encoding="utf-8"?>
-<w:hdr xmlns:r="http://schemas.openxmlformats.org/officeDocument/2006/relationships" xmlns:wp="http://schemas.openxmlformats.org/drawingml/2006/wordprocessingDrawing" xmlns:w="http://schemas.openxmlformats.org/wordprocessingml/2006/main" xmlns:w10="urn:schemas-microsoft-com:office:word" xmlns:w14="http://schemas.microsoft.com/office/word/2010/wordml" xmlns:wps="http://schemas.microsoft.com/office/word/2010/wordprocessingShape" xmlns:wpg="http://schemas.microsoft.com/office/word/2010/wordprocessingGroup" xmlns:mc="http://schemas.openxmlformats.org/markup-compatibility/2006" xmlns:v="urn:schemas-microsoft-com:vml" xmlns:o="urn:schemas-microsoft-com:office:office" mc:Ignorable="w14">
-  <w:p>
-    <w:r/>
-  </w:p>
+<w:hdr xmlns:wpc="http://schemas.microsoft.com/office/word/2010/wordprocessingCanvas" xmlns:mo="http://schemas.microsoft.com/office/mac/office/2008/main" xmlns:mc="http://schemas.openxmlformats.org/markup-compatibility/2006" xmlns:mv="urn:schemas-microsoft-com:mac:vml" xmlns:o="urn:schemas-microsoft-com:office:office" xmlns:r="http://schemas.openxmlformats.org/officeDocument/2006/relationships" xmlns:m="http://schemas.openxmlformats.org/officeDocument/2006/math" xmlns:v="urn:schemas-microsoft-com:vml" xmlns:wp14="http://schemas.microsoft.com/office/word/2010/wordprocessingDrawing" xmlns:wp="http://schemas.openxmlformats.org/drawingml/2006/wordprocessingDrawing" xmlns:w10="urn:schemas-microsoft-com:office:word" xmlns:w="http://schemas.openxmlformats.org/wordprocessingml/2006/main" xmlns:w14="http://schemas.microsoft.com/office/word/2010/wordml" xmlns:wpg="http://schemas.microsoft.com/office/word/2010/wordprocessingGroup" xmlns:wpi="http://schemas.microsoft.com/office/word/2010/wordprocessingInk" xmlns:wne="http://schemas.microsoft.com/office/word/2006/wordml" xmlns:wps="http://schemas.microsoft.com/office/word/2010/wordprocessingShape" mc:Ignorable="w14 wp14">
+  <w:p/>
 </w:hdr>
 </file>
 
+<file path=word/numbering.xml><?xml version="1.0" encoding="utf-8"?>
+<w:numbering xmlns:wpc="http://schemas.microsoft.com/office/word/2010/wordprocessingCanvas" xmlns:mo="http://schemas.microsoft.com/office/mac/office/2008/main" xmlns:mc="http://schemas.openxmlformats.org/markup-compatibility/2006" xmlns:mv="urn:schemas-microsoft-com:mac:vml" xmlns:o="urn:schemas-microsoft-com:office:office" xmlns:r="http://schemas.openxmlformats.org/officeDocument/2006/relationships" xmlns:m="http://schemas.openxmlformats.org/officeDocument/2006/math" xmlns:v="urn:schemas-microsoft-com:vml" xmlns:wp14="http://schemas.microsoft.com/office/word/2010/wordprocessingDrawing" xmlns:wp="http://schemas.openxmlformats.org/drawingml/2006/wordprocessingDrawing" xmlns:w10="urn:schemas-microsoft-com:office:word" xmlns:w="http://schemas.openxmlformats.org/wordprocessingml/2006/main" xmlns:w14="http://schemas.microsoft.com/office/word/2010/wordml" xmlns:wpg="http://schemas.microsoft.com/office/word/2010/wordprocessingGroup" xmlns:wpi="http://schemas.microsoft.com/office/word/2010/wordprocessingInk" xmlns:wne="http://schemas.microsoft.com/office/word/2006/wordml" xmlns:wps="http://schemas.microsoft.com/office/word/2010/wordprocessingShape" mc:Ignorable="w14 wp14">
+  <w:abstractNum w:abstractNumId="0">
+    <w:nsid w:val="6E533707"/>
+    <w:multiLevelType w:val="hybridMultilevel"/>
+    <w:tmpl w:val="0C0EC094"/>
+    <w:lvl w:ilvl="0" w:tplc="598498BC">
+      <w:numFmt w:val="bullet"/>
+      <w:lvlText w:val="-"/>
+      <w:lvlJc w:val="left"/>
+      <w:pPr>
+        <w:ind w:left="1080" w:hanging="360"/>
+      </w:pPr>
+      <w:rPr>
+        <w:rFonts w:ascii="Arial Unicode MS" w:eastAsia="Arial Unicode MS" w:hAnsi="Arial Unicode MS" w:cs="Arial Unicode MS" w:hint="default"/>
+      </w:rPr>
+    </w:lvl>
+    <w:lvl w:ilvl="1" w:tplc="04090003" w:tentative="1">
+      <w:start w:val="1"/>
+      <w:numFmt w:val="bullet"/>
+      <w:lvlText w:val="o"/>
+      <w:lvlJc w:val="left"/>
+      <w:pPr>
+        <w:ind w:left="1800" w:hanging="360"/>
+      </w:pPr>
+      <w:rPr>
+        <w:rFonts w:ascii="Courier New" w:hAnsi="Courier New" w:hint="default"/>
+      </w:rPr>
+    </w:lvl>
+    <w:lvl w:ilvl="2" w:tplc="04090005" w:tentative="1">
+      <w:start w:val="1"/>
+      <w:numFmt w:val="bullet"/>
+      <w:lvlText w:val=""/>
+      <w:lvlJc w:val="left"/>
+      <w:pPr>
+        <w:ind w:left="2520" w:hanging="360"/>
+      </w:pPr>
+      <w:rPr>
+        <w:rFonts w:ascii="Wingdings" w:hAnsi="Wingdings" w:hint="default"/>
+      </w:rPr>
+    </w:lvl>
+    <w:lvl w:ilvl="3" w:tplc="04090001" w:tentative="1">
+      <w:start w:val="1"/>
+      <w:numFmt w:val="bullet"/>
+      <w:lvlText w:val=""/>
+      <w:lvlJc w:val="left"/>
+      <w:pPr>
+        <w:ind w:left="3240" w:hanging="360"/>
+      </w:pPr>
+      <w:rPr>
+        <w:rFonts w:ascii="Symbol" w:hAnsi="Symbol" w:hint="default"/>
+      </w:rPr>
+    </w:lvl>
+    <w:lvl w:ilvl="4" w:tplc="04090003" w:tentative="1">
+      <w:start w:val="1"/>
+      <w:numFmt w:val="bullet"/>
+      <w:lvlText w:val="o"/>
+      <w:lvlJc w:val="left"/>
+      <w:pPr>
+        <w:ind w:left="3960" w:hanging="360"/>
+      </w:pPr>
+      <w:rPr>
+        <w:rFonts w:ascii="Courier New" w:hAnsi="Courier New" w:hint="default"/>
+      </w:rPr>
+    </w:lvl>
+    <w:lvl w:ilvl="5" w:tplc="04090005" w:tentative="1">
+      <w:start w:val="1"/>
+      <w:numFmt w:val="bullet"/>
+      <w:lvlText w:val=""/>
+      <w:lvlJc w:val="left"/>
+      <w:pPr>
+        <w:ind w:left="4680" w:hanging="360"/>
+      </w:pPr>
+      <w:rPr>
+        <w:rFonts w:ascii="Wingdings" w:hAnsi="Wingdings" w:hint="default"/>
+      </w:rPr>
+    </w:lvl>
+    <w:lvl w:ilvl="6" w:tplc="04090001" w:tentative="1">
+      <w:start w:val="1"/>
+      <w:numFmt w:val="bullet"/>
+      <w:lvlText w:val=""/>
+      <w:lvlJc w:val="left"/>
+      <w:pPr>
+        <w:ind w:left="5400" w:hanging="360"/>
+      </w:pPr>
+      <w:rPr>
+        <w:rFonts w:ascii="Symbol" w:hAnsi="Symbol" w:hint="default"/>
+      </w:rPr>
+    </w:lvl>
+    <w:lvl w:ilvl="7" w:tplc="04090003" w:tentative="1">
+      <w:start w:val="1"/>
+      <w:numFmt w:val="bullet"/>
+      <w:lvlText w:val="o"/>
+      <w:lvlJc w:val="left"/>
+      <w:pPr>
+        <w:ind w:left="6120" w:hanging="360"/>
+      </w:pPr>
+      <w:rPr>
+        <w:rFonts w:ascii="Courier New" w:hAnsi="Courier New" w:hint="default"/>
+      </w:rPr>
+    </w:lvl>
+    <w:lvl w:ilvl="8" w:tplc="04090005" w:tentative="1">
+      <w:start w:val="1"/>
+      <w:numFmt w:val="bullet"/>
+      <w:lvlText w:val=""/>
+      <w:lvlJc w:val="left"/>
+      <w:pPr>
+        <w:ind w:left="6840" w:hanging="360"/>
+      </w:pPr>
+      <w:rPr>
+        <w:rFonts w:ascii="Wingdings" w:hAnsi="Wingdings" w:hint="default"/>
+      </w:rPr>
+    </w:lvl>
+  </w:abstractNum>
+  <w:num w:numId="1">
+    <w:abstractNumId w:val="0"/>
+  </w:num>
+</w:numbering>
+</file>
+
 <file path=word/styles.xml><?xml version="1.0" encoding="utf-8"?>
-<w:styles xmlns:w="http://schemas.openxmlformats.org/wordprocessingml/2006/main" xmlns:mc="http://schemas.openxmlformats.org/markup-compatibility/2006" xmlns:w14="http://schemas.microsoft.com/office/word/2010/wordml" mc:Ignorable="w14">
+<w:styles xmlns:mc="http://schemas.openxmlformats.org/markup-compatibility/2006" xmlns:r="http://schemas.openxmlformats.org/officeDocument/2006/relationships" xmlns:w="http://schemas.openxmlformats.org/wordprocessingml/2006/main" xmlns:w14="http://schemas.microsoft.com/office/word/2010/wordml" mc:Ignorable="w14">
   <w:docDefaults>
     <w:rPrDefault>
       <w:rPr>
-        <w:rFonts w:ascii="Times New Roman" w:cs="Times New Roman" w:hAnsi="Times New Roman" w:eastAsia="Arial Unicode MS"/>
-        <w:b w:val="0"/>
-        <w:bCs w:val="0"/>
-        <w:i w:val="0"/>
-        <w:iCs w:val="0"/>
-        <w:caps w:val="0"/>
-        <w:smallCaps w:val="0"/>
-        <w:strike w:val="0"/>
-        <w:dstrike w:val="0"/>
-        <w:outline w:val="0"/>
-        <w:emboss w:val="0"/>
-        <w:imprint w:val="0"/>
-        <w:vanish w:val="0"/>
-        <w:color w:val="auto"/>
-        <w:spacing w:val="0"/>
-        <w:w w:val="100"/>
-        <w:kern w:val="0"/>
-        <w:position w:val="0"/>
-        <w:sz w:val="20"/>
-        <w:szCs w:val="20"/>
-        <w:u w:val="none" w:color="auto"/>
+        <w:rFonts w:ascii="Times New Roman" w:eastAsia="Arial Unicode MS" w:hAnsi="Times New Roman" w:cs="Times New Roman"/>
         <w:bdr w:val="nil"/>
-        <w:vertAlign w:val="baseline"/>
-        <w:lang/>
+        <w:lang w:val="en-US" w:eastAsia="en-US" w:bidi="ar-SA"/>
       </w:rPr>
     </w:rPrDefault>
     <w:pPrDefault>
       <w:pPr>
-        <w:pageBreakBefore w:val="0"/>
-        <w:framePr w:anchorLock="0" w:w="0" w:h="0" w:vSpace="0" w:hSpace="0" w:xAlign="left" w:y="0" w:hRule="exact" w:vAnchor="margin"/>
-        <w:widowControl w:val="1"/>
-        <w:numPr>
-          <w:ilvl w:val="0"/>
-          <w:numId w:val="0"/>
-        </w:numPr>
-        <w:suppressLineNumbers w:val="0"/>
         <w:pBdr>
           <w:top w:val="nil"/>
           <w:left w:val="nil"/>
@@ -204,27 +343,181 @@
           <w:between w:val="nil"/>
           <w:bar w:val="nil"/>
         </w:pBdr>
-        <w:suppressAutoHyphens w:val="0"/>
-        <w:spacing w:before="0" w:beforeAutospacing="0" w:after="0" w:afterAutospacing="0" w:line="240" w:lineRule="auto"/>
-        <w:ind w:left="0" w:right="0" w:firstLine="0"/>
-        <w:jc w:val="left"/>
-        <w:outlineLvl w:val="9"/>
       </w:pPr>
     </w:pPrDefault>
   </w:docDefaults>
+  <w:latentStyles w:defLockedState="0" w:defUIPriority="99" w:defSemiHidden="1" w:defUnhideWhenUsed="1" w:defQFormat="0" w:count="276">
+    <w:lsdException w:name="Normal" w:semiHidden="0" w:uiPriority="0" w:unhideWhenUsed="0" w:qFormat="1"/>
+    <w:lsdException w:name="heading 1" w:semiHidden="0" w:uiPriority="9" w:unhideWhenUsed="0" w:qFormat="1"/>
+    <w:lsdException w:name="heading 2" w:uiPriority="9" w:qFormat="1"/>
+    <w:lsdException w:name="heading 3" w:uiPriority="9" w:qFormat="1"/>
+    <w:lsdException w:name="heading 4" w:uiPriority="9" w:qFormat="1"/>
+    <w:lsdException w:name="heading 5" w:uiPriority="9" w:qFormat="1"/>
+    <w:lsdException w:name="heading 6" w:uiPriority="9" w:qFormat="1"/>
+    <w:lsdException w:name="heading 7" w:uiPriority="9" w:qFormat="1"/>
+    <w:lsdException w:name="heading 8" w:uiPriority="9" w:qFormat="1"/>
+    <w:lsdException w:name="heading 9" w:uiPriority="9" w:qFormat="1"/>
+    <w:lsdException w:name="toc 1" w:uiPriority="39"/>
+    <w:lsdException w:name="toc 2" w:uiPriority="39"/>
+    <w:lsdException w:name="toc 3" w:uiPriority="39"/>
+    <w:lsdException w:name="toc 4" w:uiPriority="39"/>
+    <w:lsdException w:name="toc 5" w:uiPriority="39"/>
+    <w:lsdException w:name="toc 6" w:uiPriority="39"/>
+    <w:lsdException w:name="toc 7" w:uiPriority="39"/>
+    <w:lsdException w:name="toc 8" w:uiPriority="39"/>
+    <w:lsdException w:name="toc 9" w:uiPriority="39"/>
+    <w:lsdException w:name="caption" w:uiPriority="35" w:qFormat="1"/>
+    <w:lsdException w:name="Title" w:semiHidden="0" w:uiPriority="10" w:unhideWhenUsed="0" w:qFormat="1"/>
+    <w:lsdException w:name="Default Paragraph Font" w:uiPriority="1"/>
+    <w:lsdException w:name="Subtitle" w:semiHidden="0" w:uiPriority="11" w:unhideWhenUsed="0" w:qFormat="1"/>
+    <w:lsdException w:name="Strong" w:semiHidden="0" w:uiPriority="22" w:unhideWhenUsed="0" w:qFormat="1"/>
+    <w:lsdException w:name="Emphasis" w:semiHidden="0" w:uiPriority="20" w:unhideWhenUsed="0" w:qFormat="1"/>
+    <w:lsdException w:name="Table Grid" w:semiHidden="0" w:uiPriority="59" w:unhideWhenUsed="0"/>
+    <w:lsdException w:name="Placeholder Text" w:unhideWhenUsed="0"/>
+    <w:lsdException w:name="No Spacing" w:semiHidden="0" w:uiPriority="1" w:unhideWhenUsed="0" w:qFormat="1"/>
+    <w:lsdException w:name="Light Shading" w:semiHidden="0" w:uiPriority="60" w:unhideWhenUsed="0"/>
+    <w:lsdException w:name="Light List" w:semiHidden="0" w:uiPriority="61" w:unhideWhenUsed="0"/>
+    <w:lsdException w:name="Light Grid" w:semiHidden="0" w:uiPriority="62" w:unhideWhenUsed="0"/>
+    <w:lsdException w:name="Medium Shading 1" w:semiHidden="0" w:uiPriority="63" w:unhideWhenUsed="0"/>
+    <w:lsdException w:name="Medium Shading 2" w:semiHidden="0" w:uiPriority="64" w:unhideWhenUsed="0"/>
+    <w:lsdException w:name="Medium List 1" w:semiHidden="0" w:uiPriority="65" w:unhideWhenUsed="0"/>
+    <w:lsdException w:name="Medium List 2" w:semiHidden="0" w:uiPriority="66" w:unhideWhenUsed="0"/>
+    <w:lsdException w:name="Medium Grid 1" w:semiHidden="0" w:uiPriority="67" w:unhideWhenUsed="0"/>
+    <w:lsdException w:name="Medium Grid 2" w:semiHidden="0" w:uiPriority="68" w:unhideWhenUsed="0"/>
+    <w:lsdException w:name="Medium Grid 3" w:semiHidden="0" w:uiPriority="69" w:unhideWhenUsed="0"/>
+    <w:lsdException w:name="Dark List" w:semiHidden="0" w:uiPriority="70" w:unhideWhenUsed="0"/>
+    <w:lsdException w:name="Colorful Shading" w:semiHidden="0" w:uiPriority="71" w:unhideWhenUsed="0"/>
+    <w:lsdException w:name="Colorful List" w:semiHidden="0" w:uiPriority="72" w:unhideWhenUsed="0"/>
+    <w:lsdException w:name="Colorful Grid" w:semiHidden="0" w:uiPriority="73" w:unhideWhenUsed="0"/>
+    <w:lsdException w:name="Light Shading Accent 1" w:semiHidden="0" w:uiPriority="60" w:unhideWhenUsed="0"/>
+    <w:lsdException w:name="Light List Accent 1" w:semiHidden="0" w:uiPriority="61" w:unhideWhenUsed="0"/>
+    <w:lsdException w:name="Light Grid Accent 1" w:semiHidden="0" w:uiPriority="62" w:unhideWhenUsed="0"/>
+    <w:lsdException w:name="Medium Shading 1 Accent 1" w:semiHidden="0" w:uiPriority="63" w:unhideWhenUsed="0"/>
+    <w:lsdException w:name="Medium Shading 2 Accent 1" w:semiHidden="0" w:uiPriority="64" w:unhideWhenUsed="0"/>
+    <w:lsdException w:name="Medium List 1 Accent 1" w:semiHidden="0" w:uiPriority="65" w:unhideWhenUsed="0"/>
+    <w:lsdException w:name="Revision" w:unhideWhenUsed="0"/>
+    <w:lsdException w:name="List Paragraph" w:semiHidden="0" w:uiPriority="34" w:unhideWhenUsed="0" w:qFormat="1"/>
+    <w:lsdException w:name="Quote" w:semiHidden="0" w:uiPriority="29" w:unhideWhenUsed="0" w:qFormat="1"/>
+    <w:lsdException w:name="Intense Quote" w:semiHidden="0" w:uiPriority="30" w:unhideWhenUsed="0" w:qFormat="1"/>
+    <w:lsdException w:name="Medium List 2 Accent 1" w:semiHidden="0" w:uiPriority="66" w:unhideWhenUsed="0"/>
+    <w:lsdException w:name="Medium Grid 1 Accent 1" w:semiHidden="0" w:uiPriority="67" w:unhideWhenUsed="0"/>
+    <w:lsdException w:name="Medium Grid 2 Accent 1" w:semiHidden="0" w:uiPriority="68" w:unhideWhenUsed="0"/>
+    <w:lsdException w:name="Medium Grid 3 Accent 1" w:semiHidden="0" w:uiPriority="69" w:unhideWhenUsed="0"/>
+    <w:lsdException w:name="Dark List Accent 1" w:semiHidden="0" w:uiPriority="70" w:unhideWhenUsed="0"/>
+    <w:lsdException w:name="Colorful Shading Accent 1" w:semiHidden="0" w:uiPriority="71" w:unhideWhenUsed="0"/>
+    <w:lsdException w:name="Colorful List Accent 1" w:semiHidden="0" w:uiPriority="72" w:unhideWhenUsed="0"/>
+    <w:lsdException w:name="Colorful Grid Accent 1" w:semiHidden="0" w:uiPriority="73" w:unhideWhenUsed="0"/>
+    <w:lsdException w:name="Light Shading Accent 2" w:semiHidden="0" w:uiPriority="60" w:unhideWhenUsed="0"/>
+    <w:lsdException w:name="Light List Accent 2" w:semiHidden="0" w:uiPriority="61" w:unhideWhenUsed="0"/>
+    <w:lsdException w:name="Light Grid Accent 2" w:semiHidden="0" w:uiPriority="62" w:unhideWhenUsed="0"/>
+    <w:lsdException w:name="Medium Shading 1 Accent 2" w:semiHidden="0" w:uiPriority="63" w:unhideWhenUsed="0"/>
+    <w:lsdException w:name="Medium Shading 2 Accent 2" w:semiHidden="0" w:uiPriority="64" w:unhideWhenUsed="0"/>
+    <w:lsdException w:name="Medium List 1 Accent 2" w:semiHidden="0" w:uiPriority="65" w:unhideWhenUsed="0"/>
+    <w:lsdException w:name="Medium List 2 Accent 2" w:semiHidden="0" w:uiPriority="66" w:unhideWhenUsed="0"/>
+    <w:lsdException w:name="Medium Grid 1 Accent 2" w:semiHidden="0" w:uiPriority="67" w:unhideWhenUsed="0"/>
+    <w:lsdException w:name="Medium Grid 2 Accent 2" w:semiHidden="0" w:uiPriority="68" w:unhideWhenUsed="0"/>
+    <w:lsdException w:name="Medium Grid 3 Accent 2" w:semiHidden="0" w:uiPriority="69" w:unhideWhenUsed="0"/>
+    <w:lsdException w:name="Dark List Accent 2" w:semiHidden="0" w:uiPriority="70" w:unhideWhenUsed="0"/>
+    <w:lsdException w:name="Colorful Shading Accent 2" w:semiHidden="0" w:uiPriority="71" w:unhideWhenUsed="0"/>
+    <w:lsdException w:name="Colorful List Accent 2" w:semiHidden="0" w:uiPriority="72" w:unhideWhenUsed="0"/>
+    <w:lsdException w:name="Colorful Grid Accent 2" w:semiHidden="0" w:uiPriority="73" w:unhideWhenUsed="0"/>
+    <w:lsdException w:name="Light Shading Accent 3" w:semiHidden="0" w:uiPriority="60" w:unhideWhenUsed="0"/>
+    <w:lsdException w:name="Light List Accent 3" w:semiHidden="0" w:uiPriority="61" w:unhideWhenUsed="0"/>
+    <w:lsdException w:name="Light Grid Accent 3" w:semiHidden="0" w:uiPriority="62" w:unhideWhenUsed="0"/>
+    <w:lsdException w:name="Medium Shading 1 Accent 3" w:semiHidden="0" w:uiPriority="63" w:unhideWhenUsed="0"/>
+    <w:lsdException w:name="Medium Shading 2 Accent 3" w:semiHidden="0" w:uiPriority="64" w:unhideWhenUsed="0"/>
+    <w:lsdException w:name="Medium List 1 Accent 3" w:semiHidden="0" w:uiPriority="65" w:unhideWhenUsed="0"/>
+    <w:lsdException w:name="Medium List 2 Accent 3" w:semiHidden="0" w:uiPriority="66" w:unhideWhenUsed="0"/>
+    <w:lsdException w:name="Medium Grid 1 Accent 3" w:semiHidden="0" w:uiPriority="67" w:unhideWhenUsed="0"/>
+    <w:lsdException w:name="Medium Grid 2 Accent 3" w:semiHidden="0" w:uiPriority="68" w:unhideWhenUsed="0"/>
+    <w:lsdException w:name="Medium Grid 3 Accent 3" w:semiHidden="0" w:uiPriority="69" w:unhideWhenUsed="0"/>
+    <w:lsdException w:name="Dark List Accent 3" w:semiHidden="0" w:uiPriority="70" w:unhideWhenUsed="0"/>
+    <w:lsdException w:name="Colorful Shading Accent 3" w:semiHidden="0" w:uiPriority="71" w:unhideWhenUsed="0"/>
+    <w:lsdException w:name="Colorful List Accent 3" w:semiHidden="0" w:uiPriority="72" w:unhideWhenUsed="0"/>
+    <w:lsdException w:name="Colorful Grid Accent 3" w:semiHidden="0" w:uiPriority="73" w:unhideWhenUsed="0"/>
+    <w:lsdException w:name="Light Shading Accent 4" w:semiHidden="0" w:uiPriority="60" w:unhideWhenUsed="0"/>
+    <w:lsdException w:name="Light List Accent 4" w:semiHidden="0" w:uiPriority="61" w:unhideWhenUsed="0"/>
+    <w:lsdException w:name="Light Grid Accent 4" w:semiHidden="0" w:uiPriority="62" w:unhideWhenUsed="0"/>
+    <w:lsdException w:name="Medium Shading 1 Accent 4" w:semiHidden="0" w:uiPriority="63" w:unhideWhenUsed="0"/>
+    <w:lsdException w:name="Medium Shading 2 Accent 4" w:semiHidden="0" w:uiPriority="64" w:unhideWhenUsed="0"/>
+    <w:lsdException w:name="Medium List 1 Accent 4" w:semiHidden="0" w:uiPriority="65" w:unhideWhenUsed="0"/>
+    <w:lsdException w:name="Medium List 2 Accent 4" w:semiHidden="0" w:uiPriority="66" w:unhideWhenUsed="0"/>
+    <w:lsdException w:name="Medium Grid 1 Accent 4" w:semiHidden="0" w:uiPriority="67" w:unhideWhenUsed="0"/>
+    <w:lsdException w:name="Medium Grid 2 Accent 4" w:semiHidden="0" w:uiPriority="68" w:unhideWhenUsed="0"/>
+    <w:lsdException w:name="Medium Grid 3 Accent 4" w:semiHidden="0" w:uiPriority="69" w:unhideWhenUsed="0"/>
+    <w:lsdException w:name="Dark List Accent 4" w:semiHidden="0" w:uiPriority="70" w:unhideWhenUsed="0"/>
+    <w:lsdException w:name="Colorful Shading Accent 4" w:semiHidden="0" w:uiPriority="71" w:unhideWhenUsed="0"/>
+    <w:lsdException w:name="Colorful List Accent 4" w:semiHidden="0" w:uiPriority="72" w:unhideWhenUsed="0"/>
+    <w:lsdException w:name="Colorful Grid Accent 4" w:semiHidden="0" w:uiPriority="73" w:unhideWhenUsed="0"/>
+    <w:lsdException w:name="Light Shading Accent 5" w:semiHidden="0" w:uiPriority="60" w:unhideWhenUsed="0"/>
+    <w:lsdException w:name="Light List Accent 5" w:semiHidden="0" w:uiPriority="61" w:unhideWhenUsed="0"/>
+    <w:lsdException w:name="Light Grid Accent 5" w:semiHidden="0" w:uiPriority="62" w:unhideWhenUsed="0"/>
+    <w:lsdException w:name="Medium Shading 1 Accent 5" w:semiHidden="0" w:uiPriority="63" w:unhideWhenUsed="0"/>
+    <w:lsdException w:name="Medium Shading 2 Accent 5" w:semiHidden="0" w:uiPriority="64" w:unhideWhenUsed="0"/>
+    <w:lsdException w:name="Medium List 1 Accent 5" w:semiHidden="0" w:uiPriority="65" w:unhideWhenUsed="0"/>
+    <w:lsdException w:name="Medium List 2 Accent 5" w:semiHidden="0" w:uiPriority="66" w:unhideWhenUsed="0"/>
+    <w:lsdException w:name="Medium Grid 1 Accent 5" w:semiHidden="0" w:uiPriority="67" w:unhideWhenUsed="0"/>
+    <w:lsdException w:name="Medium Grid 2 Accent 5" w:semiHidden="0" w:uiPriority="68" w:unhideWhenUsed="0"/>
+    <w:lsdException w:name="Medium Grid 3 Accent 5" w:semiHidden="0" w:uiPriority="69" w:unhideWhenUsed="0"/>
+    <w:lsdException w:name="Dark List Accent 5" w:semiHidden="0" w:uiPriority="70" w:unhideWhenUsed="0"/>
+    <w:lsdException w:name="Colorful Shading Accent 5" w:semiHidden="0" w:uiPriority="71" w:unhideWhenUsed="0"/>
+    <w:lsdException w:name="Colorful List Accent 5" w:semiHidden="0" w:uiPriority="72" w:unhideWhenUsed="0"/>
+    <w:lsdException w:name="Colorful Grid Accent 5" w:semiHidden="0" w:uiPriority="73" w:unhideWhenUsed="0"/>
+    <w:lsdException w:name="Light Shading Accent 6" w:semiHidden="0" w:uiPriority="60" w:unhideWhenUsed="0"/>
+    <w:lsdException w:name="Light List Accent 6" w:semiHidden="0" w:uiPriority="61" w:unhideWhenUsed="0"/>
+    <w:lsdException w:name="Light Grid Accent 6" w:semiHidden="0" w:uiPriority="62" w:unhideWhenUsed="0"/>
+    <w:lsdException w:name="Medium Shading 1 Accent 6" w:semiHidden="0" w:uiPriority="63" w:unhideWhenUsed="0"/>
+    <w:lsdException w:name="Medium Shading 2 Accent 6" w:semiHidden="0" w:uiPriority="64" w:unhideWhenUsed="0"/>
+    <w:lsdException w:name="Medium List 1 Accent 6" w:semiHidden="0" w:uiPriority="65" w:unhideWhenUsed="0"/>
+    <w:lsdException w:name="Medium List 2 Accent 6" w:semiHidden="0" w:uiPriority="66" w:unhideWhenUsed="0"/>
+    <w:lsdException w:name="Medium Grid 1 Accent 6" w:semiHidden="0" w:uiPriority="67" w:unhideWhenUsed="0"/>
+    <w:lsdException w:name="Medium Grid 2 Accent 6" w:semiHidden="0" w:uiPriority="68" w:unhideWhenUsed="0"/>
+    <w:lsdException w:name="Medium Grid 3 Accent 6" w:semiHidden="0" w:uiPriority="69" w:unhideWhenUsed="0"/>
+    <w:lsdException w:name="Dark List Accent 6" w:semiHidden="0" w:uiPriority="70" w:unhideWhenUsed="0"/>
+    <w:lsdException w:name="Colorful Shading Accent 6" w:semiHidden="0" w:uiPriority="71" w:unhideWhenUsed="0"/>
+    <w:lsdException w:name="Colorful List Accent 6" w:semiHidden="0" w:uiPriority="72" w:unhideWhenUsed="0"/>
+    <w:lsdException w:name="Colorful Grid Accent 6" w:semiHidden="0" w:uiPriority="73" w:unhideWhenUsed="0"/>
+    <w:lsdException w:name="Subtle Emphasis" w:semiHidden="0" w:uiPriority="19" w:unhideWhenUsed="0" w:qFormat="1"/>
+    <w:lsdException w:name="Intense Emphasis" w:semiHidden="0" w:uiPriority="21" w:unhideWhenUsed="0" w:qFormat="1"/>
+    <w:lsdException w:name="Subtle Reference" w:semiHidden="0" w:uiPriority="31" w:unhideWhenUsed="0" w:qFormat="1"/>
+    <w:lsdException w:name="Intense Reference" w:semiHidden="0" w:uiPriority="32" w:unhideWhenUsed="0" w:qFormat="1"/>
+    <w:lsdException w:name="Book Title" w:semiHidden="0" w:uiPriority="33" w:unhideWhenUsed="0" w:qFormat="1"/>
+    <w:lsdException w:name="Bibliography" w:uiPriority="37"/>
+    <w:lsdException w:name="TOC Heading" w:uiPriority="39" w:qFormat="1"/>
+  </w:latentStyles>
   <w:style w:type="paragraph" w:default="1" w:styleId="Normal">
     <w:name w:val="Normal"/>
-    <w:next w:val="Normal"/>
-    <w:pPr/>
     <w:rPr>
       <w:sz w:val="24"/>
       <w:szCs w:val="24"/>
-      <w:lang w:val="en-US" w:eastAsia="en-US" w:bidi="ar-SA"/>
     </w:rPr>
   </w:style>
-  <w:style w:type="character" w:default="1" w:styleId="Default Paragraph Font">
+  <w:style w:type="character" w:default="1" w:styleId="DefaultParagraphFont">
     <w:name w:val="Default Paragraph Font"/>
-    <w:next w:val="Default Paragraph Font"/>
+    <w:uiPriority w:val="1"/>
+    <w:semiHidden/>
+    <w:unhideWhenUsed/>
+  </w:style>
+  <w:style w:type="table" w:default="1" w:styleId="TableNormal">
+    <w:name w:val="Normal Table"/>
+    <w:uiPriority w:val="99"/>
+    <w:semiHidden/>
+    <w:unhideWhenUsed/>
+    <w:tblPr>
+      <w:tblInd w:w="0" w:type="dxa"/>
+      <w:tblCellMar>
+        <w:top w:w="0" w:type="dxa"/>
+        <w:left w:w="108" w:type="dxa"/>
+        <w:bottom w:w="0" w:type="dxa"/>
+        <w:right w:w="108" w:type="dxa"/>
+      </w:tblCellMar>
+    </w:tblPr>
+  </w:style>
+  <w:style w:type="numbering" w:default="1" w:styleId="NoList">
+    <w:name w:val="No List"/>
+    <w:uiPriority w:val="99"/>
+    <w:semiHidden/>
+    <w:unhideWhenUsed/>
   </w:style>
   <w:style w:type="character" w:styleId="Hyperlink">
     <w:name w:val="Hyperlink"/>
@@ -232,76 +525,234 @@
       <w:u w:val="single"/>
     </w:rPr>
   </w:style>
-  <w:style w:type="table" w:default="1" w:styleId="Table Normal">
-    <w:name w:val="Table Normal"/>
-    <w:next w:val="Table Normal"/>
-    <w:pPr/>
+  <w:style w:type="paragraph" w:customStyle="1" w:styleId="Body">
+    <w:name w:val="Body"/>
+    <w:rPr>
+      <w:rFonts w:ascii="Helvetica" w:hAnsi="Arial Unicode MS" w:cs="Arial Unicode MS"/>
+      <w:color w:val="000000"/>
+      <w:sz w:val="22"/>
+      <w:szCs w:val="22"/>
+    </w:rPr>
+  </w:style>
+</w:styles>
+</file>
+
+<file path=word/stylesWithEffects.xml><?xml version="1.0" encoding="utf-8"?>
+<w:styles xmlns:wpc="http://schemas.microsoft.com/office/word/2010/wordprocessingCanvas" xmlns:mo="http://schemas.microsoft.com/office/mac/office/2008/main" xmlns:mc="http://schemas.openxmlformats.org/markup-compatibility/2006" xmlns:mv="urn:schemas-microsoft-com:mac:vml" xmlns:o="urn:schemas-microsoft-com:office:office" xmlns:r="http://schemas.openxmlformats.org/officeDocument/2006/relationships" xmlns:m="http://schemas.openxmlformats.org/officeDocument/2006/math" xmlns:v="urn:schemas-microsoft-com:vml" xmlns:wp14="http://schemas.microsoft.com/office/word/2010/wordprocessingDrawing" xmlns:wp="http://schemas.openxmlformats.org/drawingml/2006/wordprocessingDrawing" xmlns:w10="urn:schemas-microsoft-com:office:word" xmlns:w="http://schemas.openxmlformats.org/wordprocessingml/2006/main" xmlns:w14="http://schemas.microsoft.com/office/word/2010/wordml" xmlns:wpg="http://schemas.microsoft.com/office/word/2010/wordprocessingGroup" xmlns:wpi="http://schemas.microsoft.com/office/word/2010/wordprocessingInk" xmlns:wne="http://schemas.microsoft.com/office/word/2006/wordml" xmlns:wps="http://schemas.microsoft.com/office/word/2010/wordprocessingShape" mc:Ignorable="w14 wp14">
+  <w:docDefaults>
+    <w:rPrDefault>
+      <w:rPr>
+        <w:rFonts w:ascii="Times New Roman" w:eastAsia="Arial Unicode MS" w:hAnsi="Times New Roman" w:cs="Times New Roman"/>
+        <w:bdr w:val="nil"/>
+        <w:lang w:val="en-US" w:eastAsia="en-US" w:bidi="ar-SA"/>
+      </w:rPr>
+    </w:rPrDefault>
+    <w:pPrDefault>
+      <w:pPr>
+        <w:pBdr>
+          <w:top w:val="nil"/>
+          <w:left w:val="nil"/>
+          <w:bottom w:val="nil"/>
+          <w:right w:val="nil"/>
+          <w:between w:val="nil"/>
+          <w:bar w:val="nil"/>
+        </w:pBdr>
+      </w:pPr>
+    </w:pPrDefault>
+  </w:docDefaults>
+  <w:latentStyles w:defLockedState="0" w:defUIPriority="99" w:defSemiHidden="1" w:defUnhideWhenUsed="1" w:defQFormat="0" w:count="276">
+    <w:lsdException w:name="Normal" w:semiHidden="0" w:uiPriority="0" w:unhideWhenUsed="0" w:qFormat="1"/>
+    <w:lsdException w:name="heading 1" w:semiHidden="0" w:uiPriority="9" w:unhideWhenUsed="0" w:qFormat="1"/>
+    <w:lsdException w:name="heading 2" w:uiPriority="9" w:qFormat="1"/>
+    <w:lsdException w:name="heading 3" w:uiPriority="9" w:qFormat="1"/>
+    <w:lsdException w:name="heading 4" w:uiPriority="9" w:qFormat="1"/>
+    <w:lsdException w:name="heading 5" w:uiPriority="9" w:qFormat="1"/>
+    <w:lsdException w:name="heading 6" w:uiPriority="9" w:qFormat="1"/>
+    <w:lsdException w:name="heading 7" w:uiPriority="9" w:qFormat="1"/>
+    <w:lsdException w:name="heading 8" w:uiPriority="9" w:qFormat="1"/>
+    <w:lsdException w:name="heading 9" w:uiPriority="9" w:qFormat="1"/>
+    <w:lsdException w:name="toc 1" w:uiPriority="39"/>
+    <w:lsdException w:name="toc 2" w:uiPriority="39"/>
+    <w:lsdException w:name="toc 3" w:uiPriority="39"/>
+    <w:lsdException w:name="toc 4" w:uiPriority="39"/>
+    <w:lsdException w:name="toc 5" w:uiPriority="39"/>
+    <w:lsdException w:name="toc 6" w:uiPriority="39"/>
+    <w:lsdException w:name="toc 7" w:uiPriority="39"/>
+    <w:lsdException w:name="toc 8" w:uiPriority="39"/>
+    <w:lsdException w:name="toc 9" w:uiPriority="39"/>
+    <w:lsdException w:name="caption" w:uiPriority="35" w:qFormat="1"/>
+    <w:lsdException w:name="Title" w:semiHidden="0" w:uiPriority="10" w:unhideWhenUsed="0" w:qFormat="1"/>
+    <w:lsdException w:name="Default Paragraph Font" w:uiPriority="1"/>
+    <w:lsdException w:name="Subtitle" w:semiHidden="0" w:uiPriority="11" w:unhideWhenUsed="0" w:qFormat="1"/>
+    <w:lsdException w:name="Strong" w:semiHidden="0" w:uiPriority="22" w:unhideWhenUsed="0" w:qFormat="1"/>
+    <w:lsdException w:name="Emphasis" w:semiHidden="0" w:uiPriority="20" w:unhideWhenUsed="0" w:qFormat="1"/>
+    <w:lsdException w:name="Table Grid" w:semiHidden="0" w:uiPriority="59" w:unhideWhenUsed="0"/>
+    <w:lsdException w:name="Placeholder Text" w:unhideWhenUsed="0"/>
+    <w:lsdException w:name="No Spacing" w:semiHidden="0" w:uiPriority="1" w:unhideWhenUsed="0" w:qFormat="1"/>
+    <w:lsdException w:name="Light Shading" w:semiHidden="0" w:uiPriority="60" w:unhideWhenUsed="0"/>
+    <w:lsdException w:name="Light List" w:semiHidden="0" w:uiPriority="61" w:unhideWhenUsed="0"/>
+    <w:lsdException w:name="Light Grid" w:semiHidden="0" w:uiPriority="62" w:unhideWhenUsed="0"/>
+    <w:lsdException w:name="Medium Shading 1" w:semiHidden="0" w:uiPriority="63" w:unhideWhenUsed="0"/>
+    <w:lsdException w:name="Medium Shading 2" w:semiHidden="0" w:uiPriority="64" w:unhideWhenUsed="0"/>
+    <w:lsdException w:name="Medium List 1" w:semiHidden="0" w:uiPriority="65" w:unhideWhenUsed="0"/>
+    <w:lsdException w:name="Medium List 2" w:semiHidden="0" w:uiPriority="66" w:unhideWhenUsed="0"/>
+    <w:lsdException w:name="Medium Grid 1" w:semiHidden="0" w:uiPriority="67" w:unhideWhenUsed="0"/>
+    <w:lsdException w:name="Medium Grid 2" w:semiHidden="0" w:uiPriority="68" w:unhideWhenUsed="0"/>
+    <w:lsdException w:name="Medium Grid 3" w:semiHidden="0" w:uiPriority="69" w:unhideWhenUsed="0"/>
+    <w:lsdException w:name="Dark List" w:semiHidden="0" w:uiPriority="70" w:unhideWhenUsed="0"/>
+    <w:lsdException w:name="Colorful Shading" w:semiHidden="0" w:uiPriority="71" w:unhideWhenUsed="0"/>
+    <w:lsdException w:name="Colorful List" w:semiHidden="0" w:uiPriority="72" w:unhideWhenUsed="0"/>
+    <w:lsdException w:name="Colorful Grid" w:semiHidden="0" w:uiPriority="73" w:unhideWhenUsed="0"/>
+    <w:lsdException w:name="Light Shading Accent 1" w:semiHidden="0" w:uiPriority="60" w:unhideWhenUsed="0"/>
+    <w:lsdException w:name="Light List Accent 1" w:semiHidden="0" w:uiPriority="61" w:unhideWhenUsed="0"/>
+    <w:lsdException w:name="Light Grid Accent 1" w:semiHidden="0" w:uiPriority="62" w:unhideWhenUsed="0"/>
+    <w:lsdException w:name="Medium Shading 1 Accent 1" w:semiHidden="0" w:uiPriority="63" w:unhideWhenUsed="0"/>
+    <w:lsdException w:name="Medium Shading 2 Accent 1" w:semiHidden="0" w:uiPriority="64" w:unhideWhenUsed="0"/>
+    <w:lsdException w:name="Medium List 1 Accent 1" w:semiHidden="0" w:uiPriority="65" w:unhideWhenUsed="0"/>
+    <w:lsdException w:name="Revision" w:unhideWhenUsed="0"/>
+    <w:lsdException w:name="List Paragraph" w:semiHidden="0" w:uiPriority="34" w:unhideWhenUsed="0" w:qFormat="1"/>
+    <w:lsdException w:name="Quote" w:semiHidden="0" w:uiPriority="29" w:unhideWhenUsed="0" w:qFormat="1"/>
+    <w:lsdException w:name="Intense Quote" w:semiHidden="0" w:uiPriority="30" w:unhideWhenUsed="0" w:qFormat="1"/>
+    <w:lsdException w:name="Medium List 2 Accent 1" w:semiHidden="0" w:uiPriority="66" w:unhideWhenUsed="0"/>
+    <w:lsdException w:name="Medium Grid 1 Accent 1" w:semiHidden="0" w:uiPriority="67" w:unhideWhenUsed="0"/>
+    <w:lsdException w:name="Medium Grid 2 Accent 1" w:semiHidden="0" w:uiPriority="68" w:unhideWhenUsed="0"/>
+    <w:lsdException w:name="Medium Grid 3 Accent 1" w:semiHidden="0" w:uiPriority="69" w:unhideWhenUsed="0"/>
+    <w:lsdException w:name="Dark List Accent 1" w:semiHidden="0" w:uiPriority="70" w:unhideWhenUsed="0"/>
+    <w:lsdException w:name="Colorful Shading Accent 1" w:semiHidden="0" w:uiPriority="71" w:unhideWhenUsed="0"/>
+    <w:lsdException w:name="Colorful List Accent 1" w:semiHidden="0" w:uiPriority="72" w:unhideWhenUsed="0"/>
+    <w:lsdException w:name="Colorful Grid Accent 1" w:semiHidden="0" w:uiPriority="73" w:unhideWhenUsed="0"/>
+    <w:lsdException w:name="Light Shading Accent 2" w:semiHidden="0" w:uiPriority="60" w:unhideWhenUsed="0"/>
+    <w:lsdException w:name="Light List Accent 2" w:semiHidden="0" w:uiPriority="61" w:unhideWhenUsed="0"/>
+    <w:lsdException w:name="Light Grid Accent 2" w:semiHidden="0" w:uiPriority="62" w:unhideWhenUsed="0"/>
+    <w:lsdException w:name="Medium Shading 1 Accent 2" w:semiHidden="0" w:uiPriority="63" w:unhideWhenUsed="0"/>
+    <w:lsdException w:name="Medium Shading 2 Accent 2" w:semiHidden="0" w:uiPriority="64" w:unhideWhenUsed="0"/>
+    <w:lsdException w:name="Medium List 1 Accent 2" w:semiHidden="0" w:uiPriority="65" w:unhideWhenUsed="0"/>
+    <w:lsdException w:name="Medium List 2 Accent 2" w:semiHidden="0" w:uiPriority="66" w:unhideWhenUsed="0"/>
+    <w:lsdException w:name="Medium Grid 1 Accent 2" w:semiHidden="0" w:uiPriority="67" w:unhideWhenUsed="0"/>
+    <w:lsdException w:name="Medium Grid 2 Accent 2" w:semiHidden="0" w:uiPriority="68" w:unhideWhenUsed="0"/>
+    <w:lsdException w:name="Medium Grid 3 Accent 2" w:semiHidden="0" w:uiPriority="69" w:unhideWhenUsed="0"/>
+    <w:lsdException w:name="Dark List Accent 2" w:semiHidden="0" w:uiPriority="70" w:unhideWhenUsed="0"/>
+    <w:lsdException w:name="Colorful Shading Accent 2" w:semiHidden="0" w:uiPriority="71" w:unhideWhenUsed="0"/>
+    <w:lsdException w:name="Colorful List Accent 2" w:semiHidden="0" w:uiPriority="72" w:unhideWhenUsed="0"/>
+    <w:lsdException w:name="Colorful Grid Accent 2" w:semiHidden="0" w:uiPriority="73" w:unhideWhenUsed="0"/>
+    <w:lsdException w:name="Light Shading Accent 3" w:semiHidden="0" w:uiPriority="60" w:unhideWhenUsed="0"/>
+    <w:lsdException w:name="Light List Accent 3" w:semiHidden="0" w:uiPriority="61" w:unhideWhenUsed="0"/>
+    <w:lsdException w:name="Light Grid Accent 3" w:semiHidden="0" w:uiPriority="62" w:unhideWhenUsed="0"/>
+    <w:lsdException w:name="Medium Shading 1 Accent 3" w:semiHidden="0" w:uiPriority="63" w:unhideWhenUsed="0"/>
+    <w:lsdException w:name="Medium Shading 2 Accent 3" w:semiHidden="0" w:uiPriority="64" w:unhideWhenUsed="0"/>
+    <w:lsdException w:name="Medium List 1 Accent 3" w:semiHidden="0" w:uiPriority="65" w:unhideWhenUsed="0"/>
+    <w:lsdException w:name="Medium List 2 Accent 3" w:semiHidden="0" w:uiPriority="66" w:unhideWhenUsed="0"/>
+    <w:lsdException w:name="Medium Grid 1 Accent 3" w:semiHidden="0" w:uiPriority="67" w:unhideWhenUsed="0"/>
+    <w:lsdException w:name="Medium Grid 2 Accent 3" w:semiHidden="0" w:uiPriority="68" w:unhideWhenUsed="0"/>
+    <w:lsdException w:name="Medium Grid 3 Accent 3" w:semiHidden="0" w:uiPriority="69" w:unhideWhenUsed="0"/>
+    <w:lsdException w:name="Dark List Accent 3" w:semiHidden="0" w:uiPriority="70" w:unhideWhenUsed="0"/>
+    <w:lsdException w:name="Colorful Shading Accent 3" w:semiHidden="0" w:uiPriority="71" w:unhideWhenUsed="0"/>
+    <w:lsdException w:name="Colorful List Accent 3" w:semiHidden="0" w:uiPriority="72" w:unhideWhenUsed="0"/>
+    <w:lsdException w:name="Colorful Grid Accent 3" w:semiHidden="0" w:uiPriority="73" w:unhideWhenUsed="0"/>
+    <w:lsdException w:name="Light Shading Accent 4" w:semiHidden="0" w:uiPriority="60" w:unhideWhenUsed="0"/>
+    <w:lsdException w:name="Light List Accent 4" w:semiHidden="0" w:uiPriority="61" w:unhideWhenUsed="0"/>
+    <w:lsdException w:name="Light Grid Accent 4" w:semiHidden="0" w:uiPriority="62" w:unhideWhenUsed="0"/>
+    <w:lsdException w:name="Medium Shading 1 Accent 4" w:semiHidden="0" w:uiPriority="63" w:unhideWhenUsed="0"/>
+    <w:lsdException w:name="Medium Shading 2 Accent 4" w:semiHidden="0" w:uiPriority="64" w:unhideWhenUsed="0"/>
+    <w:lsdException w:name="Medium List 1 Accent 4" w:semiHidden="0" w:uiPriority="65" w:unhideWhenUsed="0"/>
+    <w:lsdException w:name="Medium List 2 Accent 4" w:semiHidden="0" w:uiPriority="66" w:unhideWhenUsed="0"/>
+    <w:lsdException w:name="Medium Grid 1 Accent 4" w:semiHidden="0" w:uiPriority="67" w:unhideWhenUsed="0"/>
+    <w:lsdException w:name="Medium Grid 2 Accent 4" w:semiHidden="0" w:uiPriority="68" w:unhideWhenUsed="0"/>
+    <w:lsdException w:name="Medium Grid 3 Accent 4" w:semiHidden="0" w:uiPriority="69" w:unhideWhenUsed="0"/>
+    <w:lsdException w:name="Dark List Accent 4" w:semiHidden="0" w:uiPriority="70" w:unhideWhenUsed="0"/>
+    <w:lsdException w:name="Colorful Shading Accent 4" w:semiHidden="0" w:uiPriority="71" w:unhideWhenUsed="0"/>
+    <w:lsdException w:name="Colorful List Accent 4" w:semiHidden="0" w:uiPriority="72" w:unhideWhenUsed="0"/>
+    <w:lsdException w:name="Colorful Grid Accent 4" w:semiHidden="0" w:uiPriority="73" w:unhideWhenUsed="0"/>
+    <w:lsdException w:name="Light Shading Accent 5" w:semiHidden="0" w:uiPriority="60" w:unhideWhenUsed="0"/>
+    <w:lsdException w:name="Light List Accent 5" w:semiHidden="0" w:uiPriority="61" w:unhideWhenUsed="0"/>
+    <w:lsdException w:name="Light Grid Accent 5" w:semiHidden="0" w:uiPriority="62" w:unhideWhenUsed="0"/>
+    <w:lsdException w:name="Medium Shading 1 Accent 5" w:semiHidden="0" w:uiPriority="63" w:unhideWhenUsed="0"/>
+    <w:lsdException w:name="Medium Shading 2 Accent 5" w:semiHidden="0" w:uiPriority="64" w:unhideWhenUsed="0"/>
+    <w:lsdException w:name="Medium List 1 Accent 5" w:semiHidden="0" w:uiPriority="65" w:unhideWhenUsed="0"/>
+    <w:lsdException w:name="Medium List 2 Accent 5" w:semiHidden="0" w:uiPriority="66" w:unhideWhenUsed="0"/>
+    <w:lsdException w:name="Medium Grid 1 Accent 5" w:semiHidden="0" w:uiPriority="67" w:unhideWhenUsed="0"/>
+    <w:lsdException w:name="Medium Grid 2 Accent 5" w:semiHidden="0" w:uiPriority="68" w:unhideWhenUsed="0"/>
+    <w:lsdException w:name="Medium Grid 3 Accent 5" w:semiHidden="0" w:uiPriority="69" w:unhideWhenUsed="0"/>
+    <w:lsdException w:name="Dark List Accent 5" w:semiHidden="0" w:uiPriority="70" w:unhideWhenUsed="0"/>
+    <w:lsdException w:name="Colorful Shading Accent 5" w:semiHidden="0" w:uiPriority="71" w:unhideWhenUsed="0"/>
+    <w:lsdException w:name="Colorful List Accent 5" w:semiHidden="0" w:uiPriority="72" w:unhideWhenUsed="0"/>
+    <w:lsdException w:name="Colorful Grid Accent 5" w:semiHidden="0" w:uiPriority="73" w:unhideWhenUsed="0"/>
+    <w:lsdException w:name="Light Shading Accent 6" w:semiHidden="0" w:uiPriority="60" w:unhideWhenUsed="0"/>
+    <w:lsdException w:name="Light List Accent 6" w:semiHidden="0" w:uiPriority="61" w:unhideWhenUsed="0"/>
+    <w:lsdException w:name="Light Grid Accent 6" w:semiHidden="0" w:uiPriority="62" w:unhideWhenUsed="0"/>
+    <w:lsdException w:name="Medium Shading 1 Accent 6" w:semiHidden="0" w:uiPriority="63" w:unhideWhenUsed="0"/>
+    <w:lsdException w:name="Medium Shading 2 Accent 6" w:semiHidden="0" w:uiPriority="64" w:unhideWhenUsed="0"/>
+    <w:lsdException w:name="Medium List 1 Accent 6" w:semiHidden="0" w:uiPriority="65" w:unhideWhenUsed="0"/>
+    <w:lsdException w:name="Medium List 2 Accent 6" w:semiHidden="0" w:uiPriority="66" w:unhideWhenUsed="0"/>
+    <w:lsdException w:name="Medium Grid 1 Accent 6" w:semiHidden="0" w:uiPriority="67" w:unhideWhenUsed="0"/>
+    <w:lsdException w:name="Medium Grid 2 Accent 6" w:semiHidden="0" w:uiPriority="68" w:unhideWhenUsed="0"/>
+    <w:lsdException w:name="Medium Grid 3 Accent 6" w:semiHidden="0" w:uiPriority="69" w:unhideWhenUsed="0"/>
+    <w:lsdException w:name="Dark List Accent 6" w:semiHidden="0" w:uiPriority="70" w:unhideWhenUsed="0"/>
+    <w:lsdException w:name="Colorful Shading Accent 6" w:semiHidden="0" w:uiPriority="71" w:unhideWhenUsed="0"/>
+    <w:lsdException w:name="Colorful List Accent 6" w:semiHidden="0" w:uiPriority="72" w:unhideWhenUsed="0"/>
+    <w:lsdException w:name="Colorful Grid Accent 6" w:semiHidden="0" w:uiPriority="73" w:unhideWhenUsed="0"/>
+    <w:lsdException w:name="Subtle Emphasis" w:semiHidden="0" w:uiPriority="19" w:unhideWhenUsed="0" w:qFormat="1"/>
+    <w:lsdException w:name="Intense Emphasis" w:semiHidden="0" w:uiPriority="21" w:unhideWhenUsed="0" w:qFormat="1"/>
+    <w:lsdException w:name="Subtle Reference" w:semiHidden="0" w:uiPriority="31" w:unhideWhenUsed="0" w:qFormat="1"/>
+    <w:lsdException w:name="Intense Reference" w:semiHidden="0" w:uiPriority="32" w:unhideWhenUsed="0" w:qFormat="1"/>
+    <w:lsdException w:name="Book Title" w:semiHidden="0" w:uiPriority="33" w:unhideWhenUsed="0" w:qFormat="1"/>
+    <w:lsdException w:name="Bibliography" w:uiPriority="37"/>
+    <w:lsdException w:name="TOC Heading" w:uiPriority="39" w:qFormat="1"/>
+  </w:latentStyles>
+  <w:style w:type="paragraph" w:default="1" w:styleId="Normal">
+    <w:name w:val="Normal"/>
+    <w:rPr>
+      <w:sz w:val="24"/>
+      <w:szCs w:val="24"/>
+    </w:rPr>
+  </w:style>
+  <w:style w:type="character" w:default="1" w:styleId="DefaultParagraphFont">
+    <w:name w:val="Default Paragraph Font"/>
+    <w:uiPriority w:val="1"/>
+    <w:semiHidden/>
+    <w:unhideWhenUsed/>
+  </w:style>
+  <w:style w:type="table" w:default="1" w:styleId="TableNormal">
+    <w:name w:val="Normal Table"/>
+    <w:uiPriority w:val="99"/>
+    <w:semiHidden/>
+    <w:unhideWhenUsed/>
     <w:tblPr>
       <w:tblInd w:w="0" w:type="dxa"/>
+      <w:tblCellMar>
+        <w:top w:w="0" w:type="dxa"/>
+        <w:left w:w="108" w:type="dxa"/>
+        <w:bottom w:w="0" w:type="dxa"/>
+        <w:right w:w="108" w:type="dxa"/>
+      </w:tblCellMar>
     </w:tblPr>
-    <w:trPr/>
-    <w:tcPr/>
-    <w:tblStylePr w:type="firstRow"/>
-    <w:tblStylePr w:type="lastRow"/>
-    <w:tblStylePr w:type="firstCol"/>
-    <w:tblStylePr w:type="lastCol"/>
-    <w:tblStylePr w:type="band1Vert"/>
-    <w:tblStylePr w:type="band2Vert"/>
-    <w:tblStylePr w:type="band1Horz"/>
-    <w:tblStylePr w:type="band2Horz"/>
-    <w:tblStylePr w:type="neCell"/>
-    <w:tblStylePr w:type="nwCell"/>
-    <w:tblStylePr w:type="seCell"/>
-    <w:tblStylePr w:type="swCell"/>
   </w:style>
-  <w:style w:type="numbering" w:default="1" w:styleId="No List">
+  <w:style w:type="numbering" w:default="1" w:styleId="NoList">
     <w:name w:val="No List"/>
-    <w:next w:val="No List"/>
-    <w:pPr/>
+    <w:uiPriority w:val="99"/>
+    <w:semiHidden/>
+    <w:unhideWhenUsed/>
   </w:style>
-  <w:style w:type="paragraph" w:styleId="Body">
+  <w:style w:type="character" w:styleId="Hyperlink">
+    <w:name w:val="Hyperlink"/>
+    <w:rPr>
+      <w:u w:val="single"/>
+    </w:rPr>
+  </w:style>
+  <w:style w:type="paragraph" w:customStyle="1" w:styleId="Body">
     <w:name w:val="Body"/>
-    <w:next w:val="Body"/>
-    <w:pPr>
-      <w:keepNext w:val="0"/>
-      <w:keepLines w:val="0"/>
-      <w:pageBreakBefore w:val="0"/>
-      <w:widowControl w:val="1"/>
-      <w:shd w:val="clear" w:color="auto" w:fill="auto"/>
-      <w:suppressAutoHyphens w:val="0"/>
-      <w:bidi w:val="0"/>
-      <w:spacing w:before="0" w:after="0" w:line="240" w:lineRule="auto"/>
-      <w:ind w:left="0" w:right="0" w:firstLine="0"/>
-      <w:jc w:val="left"/>
-      <w:outlineLvl w:val="9"/>
-    </w:pPr>
     <w:rPr>
-      <w:rFonts w:ascii="Helvetica" w:cs="Arial Unicode MS" w:hAnsi="Arial Unicode MS" w:eastAsia="Arial Unicode MS"/>
-      <w:b w:val="0"/>
-      <w:bCs w:val="0"/>
-      <w:i w:val="0"/>
-      <w:iCs w:val="0"/>
-      <w:caps w:val="0"/>
-      <w:smallCaps w:val="0"/>
-      <w:strike w:val="0"/>
-      <w:dstrike w:val="0"/>
-      <w:outline w:val="0"/>
+      <w:rFonts w:ascii="Helvetica" w:hAnsi="Arial Unicode MS" w:cs="Arial Unicode MS"/>
       <w:color w:val="000000"/>
-      <w:spacing w:val="0"/>
-      <w:kern w:val="0"/>
-      <w:position w:val="0"/>
       <w:sz w:val="22"/>
       <w:szCs w:val="22"/>
-      <w:u w:val="none"/>
-      <w:vertAlign w:val="baseline"/>
-      <w:lang w:val="en-US"/>
     </w:rPr>
   </w:style>
 </w:styles>
 </file>
 
 <file path=word/theme/theme1.xml><?xml version="1.0" encoding="utf-8"?>
-<a:theme xmlns:a="http://schemas.openxmlformats.org/drawingml/2006/main" xmlns:r="http://schemas.openxmlformats.org/officeDocument/2006/relationships" name="Blank">
+<a:theme xmlns:a="http://schemas.openxmlformats.org/drawingml/2006/main" name="Blank">
   <a:themeElements>
     <a:clrScheme name="Blank">
       <a:dk1>
@@ -493,7 +944,7 @@
       <a:effectStyleLst>
         <a:effectStyle>
           <a:effectLst>
-            <a:outerShdw sx="100000" sy="100000" kx="0" ky="0" algn="b" rotWithShape="0" blurRad="38100" dist="25400" dir="5400000">
+            <a:outerShdw blurRad="38100" dist="25400" dir="5400000" rotWithShape="0">
               <a:srgbClr val="000000">
                 <a:alpha val="50000"/>
               </a:srgbClr>
@@ -502,7 +953,7 @@
         </a:effectStyle>
         <a:effectStyle>
           <a:effectLst>
-            <a:outerShdw sx="100000" sy="100000" kx="0" ky="0" algn="b" rotWithShape="0" blurRad="38100" dist="25400" dir="5400000">
+            <a:outerShdw blurRad="38100" dist="25400" dir="5400000" rotWithShape="0">
               <a:srgbClr val="000000">
                 <a:alpha val="50000"/>
               </a:srgbClr>
@@ -511,7 +962,7 @@
         </a:effectStyle>
         <a:effectStyle>
           <a:effectLst>
-            <a:outerShdw sx="100000" sy="100000" kx="0" ky="0" algn="b" rotWithShape="0" blurRad="38100" dist="25400" dir="5400000">
+            <a:outerShdw blurRad="38100" dist="25400" dir="5400000" rotWithShape="0">
               <a:srgbClr val="000000">
                 <a:alpha val="50000"/>
               </a:srgbClr>
@@ -520,7 +971,7 @@
         </a:effectStyle>
         <a:effectStyle>
           <a:effectLst>
-            <a:outerShdw sx="100000" sy="100000" kx="0" ky="0" algn="b" rotWithShape="0" blurRad="40000" dist="20000" dir="5400000">
+            <a:outerShdw blurRad="40000" dist="20000" dir="5400000" rotWithShape="0">
               <a:srgbClr val="000000">
                 <a:alpha val="38000"/>
               </a:srgbClr>
@@ -529,7 +980,7 @@
         </a:effectStyle>
         <a:effectStyle>
           <a:effectLst>
-            <a:outerShdw sx="100000" sy="100000" kx="0" ky="0" algn="b" rotWithShape="0" blurRad="40000" dist="23000" dir="5400000">
+            <a:outerShdw blurRad="40000" dist="23000" dir="5400000" rotWithShape="0">
               <a:srgbClr val="000000">
                 <a:alpha val="35000"/>
               </a:srgbClr>
@@ -538,7 +989,7 @@
         </a:effectStyle>
         <a:effectStyle>
           <a:effectLst>
-            <a:outerShdw sx="100000" sy="100000" kx="0" ky="0" algn="b" rotWithShape="0" blurRad="40000" dist="23000" dir="5400000">
+            <a:outerShdw blurRad="40000" dist="23000" dir="5400000" rotWithShape="0">
               <a:srgbClr val="000000">
                 <a:alpha val="35000"/>
               </a:srgbClr>
@@ -650,8 +1101,8 @@
     <a:spDef>
       <a:spPr>
         <a:blipFill rotWithShape="1">
-          <a:blip r:embed="rId1"/>
-          <a:srcRect l="0" t="0" r="0" b="0"/>
+          <a:blip xmlns:r="http://schemas.openxmlformats.org/officeDocument/2006/relationships" r:embed="rId1"/>
+          <a:srcRect/>
           <a:tile tx="0" ty="0" sx="100000" sy="100000" flip="none" algn="tl"/>
         </a:blipFill>
         <a:ln w="12700" cap="flat">
@@ -659,14 +1110,14 @@
           <a:miter lim="400000"/>
         </a:ln>
         <a:effectLst>
-          <a:outerShdw sx="100000" sy="100000" kx="0" ky="0" algn="b" rotWithShape="0" blurRad="38100" dist="25400" dir="5400000">
+          <a:outerShdw blurRad="38100" dist="25400" dir="5400000" rotWithShape="0">
             <a:srgbClr val="000000">
               <a:alpha val="50000"/>
             </a:srgbClr>
           </a:outerShdw>
         </a:effectLst>
       </a:spPr>
-      <a:bodyPr rot="0" spcFirstLastPara="1" vertOverflow="overflow" horzOverflow="overflow" vert="horz" wrap="square" lIns="50800" tIns="50800" rIns="50800" bIns="50800" numCol="1" spcCol="38100" rtlCol="0" anchor="ctr" upright="0">
+      <a:bodyPr rot="0" spcFirstLastPara="1" vertOverflow="overflow" horzOverflow="overflow" vert="horz" wrap="square" lIns="50800" tIns="50800" rIns="50800" bIns="50800" numCol="1" spcCol="38100" rtlCol="0" anchor="ctr">
         <a:spAutoFit/>
       </a:bodyPr>
       <a:lstStyle>
@@ -685,7 +1136,7 @@
           <a:buFontTx/>
           <a:buNone/>
           <a:tabLst/>
-          <a:defRPr b="0" baseline="0" cap="none" i="0" spc="0" strike="noStrike" sz="1200" u="none" kumimoji="0" normalizeH="0">
+          <a:defRPr kumimoji="0" sz="1200" b="0" i="0" u="none" strike="noStrike" cap="none" spc="0" normalizeH="0" baseline="0">
             <a:ln>
               <a:noFill/>
             </a:ln>
@@ -693,7 +1144,7 @@
               <a:srgbClr val="FFFFFF"/>
             </a:solidFill>
             <a:effectLst>
-              <a:outerShdw sx="100000" sy="100000" kx="0" ky="0" algn="b" rotWithShape="0" blurRad="25400" dist="23998" dir="2700000">
+              <a:outerShdw blurRad="25400" dist="23998" dir="2700000" rotWithShape="0">
                 <a:srgbClr val="000000">
                   <a:alpha val="31034"/>
                 </a:srgbClr>
@@ -721,7 +1172,7 @@
           <a:buFontTx/>
           <a:buNone/>
           <a:tabLst/>
-          <a:defRPr b="0" baseline="0" cap="none" i="0" spc="0" strike="noStrike" sz="1800" u="none" kumimoji="0" normalizeH="0">
+          <a:defRPr kumimoji="0" sz="1800" b="0" i="0" u="none" strike="noStrike" cap="none" spc="0" normalizeH="0" baseline="0">
             <a:ln>
               <a:noFill/>
             </a:ln>
@@ -747,7 +1198,7 @@
           <a:buFontTx/>
           <a:buNone/>
           <a:tabLst/>
-          <a:defRPr b="0" baseline="0" cap="none" i="0" spc="0" strike="noStrike" sz="1800" u="none" kumimoji="0" normalizeH="0">
+          <a:defRPr kumimoji="0" sz="1800" b="0" i="0" u="none" strike="noStrike" cap="none" spc="0" normalizeH="0" baseline="0">
             <a:ln>
               <a:noFill/>
             </a:ln>
@@ -773,7 +1224,7 @@
           <a:buFontTx/>
           <a:buNone/>
           <a:tabLst/>
-          <a:defRPr b="0" baseline="0" cap="none" i="0" spc="0" strike="noStrike" sz="1800" u="none" kumimoji="0" normalizeH="0">
+          <a:defRPr kumimoji="0" sz="1800" b="0" i="0" u="none" strike="noStrike" cap="none" spc="0" normalizeH="0" baseline="0">
             <a:ln>
               <a:noFill/>
             </a:ln>
@@ -799,7 +1250,7 @@
           <a:buFontTx/>
           <a:buNone/>
           <a:tabLst/>
-          <a:defRPr b="0" baseline="0" cap="none" i="0" spc="0" strike="noStrike" sz="1800" u="none" kumimoji="0" normalizeH="0">
+          <a:defRPr kumimoji="0" sz="1800" b="0" i="0" u="none" strike="noStrike" cap="none" spc="0" normalizeH="0" baseline="0">
             <a:ln>
               <a:noFill/>
             </a:ln>
@@ -825,7 +1276,7 @@
           <a:buFontTx/>
           <a:buNone/>
           <a:tabLst/>
-          <a:defRPr b="0" baseline="0" cap="none" i="0" spc="0" strike="noStrike" sz="1800" u="none" kumimoji="0" normalizeH="0">
+          <a:defRPr kumimoji="0" sz="1800" b="0" i="0" u="none" strike="noStrike" cap="none" spc="0" normalizeH="0" baseline="0">
             <a:ln>
               <a:noFill/>
             </a:ln>
@@ -851,7 +1302,7 @@
           <a:buFontTx/>
           <a:buNone/>
           <a:tabLst/>
-          <a:defRPr b="0" baseline="0" cap="none" i="0" spc="0" strike="noStrike" sz="1800" u="none" kumimoji="0" normalizeH="0">
+          <a:defRPr kumimoji="0" sz="1800" b="0" i="0" u="none" strike="noStrike" cap="none" spc="0" normalizeH="0" baseline="0">
             <a:ln>
               <a:noFill/>
             </a:ln>
@@ -877,7 +1328,7 @@
           <a:buFontTx/>
           <a:buNone/>
           <a:tabLst/>
-          <a:defRPr b="0" baseline="0" cap="none" i="0" spc="0" strike="noStrike" sz="1800" u="none" kumimoji="0" normalizeH="0">
+          <a:defRPr kumimoji="0" sz="1800" b="0" i="0" u="none" strike="noStrike" cap="none" spc="0" normalizeH="0" baseline="0">
             <a:ln>
               <a:noFill/>
             </a:ln>
@@ -903,7 +1354,7 @@
           <a:buFontTx/>
           <a:buNone/>
           <a:tabLst/>
-          <a:defRPr b="0" baseline="0" cap="none" i="0" spc="0" strike="noStrike" sz="1800" u="none" kumimoji="0" normalizeH="0">
+          <a:defRPr kumimoji="0" sz="1800" b="0" i="0" u="none" strike="noStrike" cap="none" spc="0" normalizeH="0" baseline="0">
             <a:ln>
               <a:noFill/>
             </a:ln>
@@ -929,7 +1380,7 @@
           <a:buFontTx/>
           <a:buNone/>
           <a:tabLst/>
-          <a:defRPr b="0" baseline="0" cap="none" i="0" spc="0" strike="noStrike" sz="1800" u="none" kumimoji="0" normalizeH="0">
+          <a:defRPr kumimoji="0" sz="1800" b="0" i="0" u="none" strike="noStrike" cap="none" spc="0" normalizeH="0" baseline="0">
             <a:ln>
               <a:noFill/>
             </a:ln>
@@ -942,9 +1393,15 @@
         </a:lvl9pPr>
       </a:lstStyle>
       <a:style>
-        <a:lnRef idx="0"/>
-        <a:fillRef idx="0"/>
-        <a:effectRef idx="0"/>
+        <a:lnRef idx="0">
+          <a:scrgbClr r="0" g="0" b="0"/>
+        </a:lnRef>
+        <a:fillRef idx="0">
+          <a:scrgbClr r="0" g="0" b="0"/>
+        </a:fillRef>
+        <a:effectRef idx="0">
+          <a:scrgbClr r="0" g="0" b="0"/>
+        </a:effectRef>
         <a:fontRef idx="none"/>
       </a:style>
     </a:spDef>
@@ -960,7 +1417,7 @@
         </a:ln>
         <a:effectLst/>
       </a:spPr>
-      <a:bodyPr rot="0" spcFirstLastPara="1" vertOverflow="overflow" horzOverflow="overflow" vert="horz" wrap="square" lIns="91439" tIns="45719" rIns="91439" bIns="45719" numCol="1" spcCol="38100" rtlCol="0" anchor="t" upright="0">
+      <a:bodyPr rot="0" spcFirstLastPara="1" vertOverflow="overflow" horzOverflow="overflow" vert="horz" wrap="square" lIns="91439" tIns="45719" rIns="91439" bIns="45719" numCol="1" spcCol="38100" rtlCol="0" anchor="t">
         <a:noAutofit/>
       </a:bodyPr>
       <a:lstStyle>
@@ -979,7 +1436,7 @@
           <a:buFontTx/>
           <a:buNone/>
           <a:tabLst/>
-          <a:defRPr b="0" baseline="0" cap="none" i="0" spc="0" strike="noStrike" sz="1800" u="none" kumimoji="0" normalizeH="0">
+          <a:defRPr kumimoji="0" sz="1800" b="0" i="0" u="none" strike="noStrike" cap="none" spc="0" normalizeH="0" baseline="0">
             <a:ln>
               <a:noFill/>
             </a:ln>
@@ -1005,7 +1462,7 @@
           <a:buFontTx/>
           <a:buNone/>
           <a:tabLst/>
-          <a:defRPr b="0" baseline="0" cap="none" i="0" spc="0" strike="noStrike" sz="1800" u="none" kumimoji="0" normalizeH="0">
+          <a:defRPr kumimoji="0" sz="1800" b="0" i="0" u="none" strike="noStrike" cap="none" spc="0" normalizeH="0" baseline="0">
             <a:ln>
               <a:noFill/>
             </a:ln>
@@ -1031,7 +1488,7 @@
           <a:buFontTx/>
           <a:buNone/>
           <a:tabLst/>
-          <a:defRPr b="0" baseline="0" cap="none" i="0" spc="0" strike="noStrike" sz="1800" u="none" kumimoji="0" normalizeH="0">
+          <a:defRPr kumimoji="0" sz="1800" b="0" i="0" u="none" strike="noStrike" cap="none" spc="0" normalizeH="0" baseline="0">
             <a:ln>
               <a:noFill/>
             </a:ln>
@@ -1057,7 +1514,7 @@
           <a:buFontTx/>
           <a:buNone/>
           <a:tabLst/>
-          <a:defRPr b="0" baseline="0" cap="none" i="0" spc="0" strike="noStrike" sz="1800" u="none" kumimoji="0" normalizeH="0">
+          <a:defRPr kumimoji="0" sz="1800" b="0" i="0" u="none" strike="noStrike" cap="none" spc="0" normalizeH="0" baseline="0">
             <a:ln>
               <a:noFill/>
             </a:ln>
@@ -1083,7 +1540,7 @@
           <a:buFontTx/>
           <a:buNone/>
           <a:tabLst/>
-          <a:defRPr b="0" baseline="0" cap="none" i="0" spc="0" strike="noStrike" sz="1800" u="none" kumimoji="0" normalizeH="0">
+          <a:defRPr kumimoji="0" sz="1800" b="0" i="0" u="none" strike="noStrike" cap="none" spc="0" normalizeH="0" baseline="0">
             <a:ln>
               <a:noFill/>
             </a:ln>
@@ -1109,7 +1566,7 @@
           <a:buFontTx/>
           <a:buNone/>
           <a:tabLst/>
-          <a:defRPr b="0" baseline="0" cap="none" i="0" spc="0" strike="noStrike" sz="1800" u="none" kumimoji="0" normalizeH="0">
+          <a:defRPr kumimoji="0" sz="1800" b="0" i="0" u="none" strike="noStrike" cap="none" spc="0" normalizeH="0" baseline="0">
             <a:ln>
               <a:noFill/>
             </a:ln>
@@ -1135,7 +1592,7 @@
           <a:buFontTx/>
           <a:buNone/>
           <a:tabLst/>
-          <a:defRPr b="0" baseline="0" cap="none" i="0" spc="0" strike="noStrike" sz="1800" u="none" kumimoji="0" normalizeH="0">
+          <a:defRPr kumimoji="0" sz="1800" b="0" i="0" u="none" strike="noStrike" cap="none" spc="0" normalizeH="0" baseline="0">
             <a:ln>
               <a:noFill/>
             </a:ln>
@@ -1161,7 +1618,7 @@
           <a:buFontTx/>
           <a:buNone/>
           <a:tabLst/>
-          <a:defRPr b="0" baseline="0" cap="none" i="0" spc="0" strike="noStrike" sz="1800" u="none" kumimoji="0" normalizeH="0">
+          <a:defRPr kumimoji="0" sz="1800" b="0" i="0" u="none" strike="noStrike" cap="none" spc="0" normalizeH="0" baseline="0">
             <a:ln>
               <a:noFill/>
             </a:ln>
@@ -1187,7 +1644,7 @@
           <a:buFontTx/>
           <a:buNone/>
           <a:tabLst/>
-          <a:defRPr b="0" baseline="0" cap="none" i="0" spc="0" strike="noStrike" sz="1800" u="none" kumimoji="0" normalizeH="0">
+          <a:defRPr kumimoji="0" sz="1800" b="0" i="0" u="none" strike="noStrike" cap="none" spc="0" normalizeH="0" baseline="0">
             <a:ln>
               <a:noFill/>
             </a:ln>
@@ -1213,7 +1670,7 @@
           <a:buFontTx/>
           <a:buNone/>
           <a:tabLst/>
-          <a:defRPr b="0" baseline="0" cap="none" i="0" spc="0" strike="noStrike" sz="1800" u="none" kumimoji="0" normalizeH="0">
+          <a:defRPr kumimoji="0" sz="1800" b="0" i="0" u="none" strike="noStrike" cap="none" spc="0" normalizeH="0" baseline="0">
             <a:ln>
               <a:noFill/>
             </a:ln>
@@ -1226,9 +1683,15 @@
         </a:lvl9pPr>
       </a:lstStyle>
       <a:style>
-        <a:lnRef idx="0"/>
-        <a:fillRef idx="0"/>
-        <a:effectRef idx="0"/>
+        <a:lnRef idx="0">
+          <a:scrgbClr r="0" g="0" b="0"/>
+        </a:lnRef>
+        <a:fillRef idx="0">
+          <a:scrgbClr r="0" g="0" b="0"/>
+        </a:fillRef>
+        <a:effectRef idx="0">
+          <a:scrgbClr r="0" g="0" b="0"/>
+        </a:effectRef>
         <a:fontRef idx="none"/>
       </a:style>
     </a:lnDef>
@@ -1241,7 +1704,7 @@
         </a:ln>
         <a:effectLst/>
       </a:spPr>
-      <a:bodyPr rot="0" spcFirstLastPara="1" vertOverflow="overflow" horzOverflow="overflow" vert="horz" wrap="square" lIns="50800" tIns="50800" rIns="50800" bIns="50800" numCol="1" spcCol="38100" rtlCol="0" anchor="t" upright="0">
+      <a:bodyPr rot="0" spcFirstLastPara="1" vertOverflow="overflow" horzOverflow="overflow" vert="horz" wrap="square" lIns="50800" tIns="50800" rIns="50800" bIns="50800" numCol="1" spcCol="38100" rtlCol="0" anchor="t">
         <a:spAutoFit/>
       </a:bodyPr>
       <a:lstStyle>
@@ -1260,7 +1723,7 @@
           <a:buFontTx/>
           <a:buNone/>
           <a:tabLst/>
-          <a:defRPr b="0" baseline="0" cap="none" i="0" spc="0" strike="noStrike" sz="1100" u="none" kumimoji="0" normalizeH="0">
+          <a:defRPr kumimoji="0" sz="1100" b="0" i="0" u="none" strike="noStrike" cap="none" spc="0" normalizeH="0" baseline="0">
             <a:ln>
               <a:noFill/>
             </a:ln>
@@ -1290,7 +1753,7 @@
           <a:buFontTx/>
           <a:buNone/>
           <a:tabLst/>
-          <a:defRPr b="0" baseline="0" cap="none" i="0" spc="0" strike="noStrike" sz="1800" u="none" kumimoji="0" normalizeH="0">
+          <a:defRPr kumimoji="0" sz="1800" b="0" i="0" u="none" strike="noStrike" cap="none" spc="0" normalizeH="0" baseline="0">
             <a:ln>
               <a:noFill/>
             </a:ln>
@@ -1316,7 +1779,7 @@
           <a:buFontTx/>
           <a:buNone/>
           <a:tabLst/>
-          <a:defRPr b="0" baseline="0" cap="none" i="0" spc="0" strike="noStrike" sz="1800" u="none" kumimoji="0" normalizeH="0">
+          <a:defRPr kumimoji="0" sz="1800" b="0" i="0" u="none" strike="noStrike" cap="none" spc="0" normalizeH="0" baseline="0">
             <a:ln>
               <a:noFill/>
             </a:ln>
@@ -1342,7 +1805,7 @@
           <a:buFontTx/>
           <a:buNone/>
           <a:tabLst/>
-          <a:defRPr b="0" baseline="0" cap="none" i="0" spc="0" strike="noStrike" sz="1800" u="none" kumimoji="0" normalizeH="0">
+          <a:defRPr kumimoji="0" sz="1800" b="0" i="0" u="none" strike="noStrike" cap="none" spc="0" normalizeH="0" baseline="0">
             <a:ln>
               <a:noFill/>
             </a:ln>
@@ -1368,7 +1831,7 @@
           <a:buFontTx/>
           <a:buNone/>
           <a:tabLst/>
-          <a:defRPr b="0" baseline="0" cap="none" i="0" spc="0" strike="noStrike" sz="1800" u="none" kumimoji="0" normalizeH="0">
+          <a:defRPr kumimoji="0" sz="1800" b="0" i="0" u="none" strike="noStrike" cap="none" spc="0" normalizeH="0" baseline="0">
             <a:ln>
               <a:noFill/>
             </a:ln>
@@ -1394,7 +1857,7 @@
           <a:buFontTx/>
           <a:buNone/>
           <a:tabLst/>
-          <a:defRPr b="0" baseline="0" cap="none" i="0" spc="0" strike="noStrike" sz="1800" u="none" kumimoji="0" normalizeH="0">
+          <a:defRPr kumimoji="0" sz="1800" b="0" i="0" u="none" strike="noStrike" cap="none" spc="0" normalizeH="0" baseline="0">
             <a:ln>
               <a:noFill/>
             </a:ln>
@@ -1420,7 +1883,7 @@
           <a:buFontTx/>
           <a:buNone/>
           <a:tabLst/>
-          <a:defRPr b="0" baseline="0" cap="none" i="0" spc="0" strike="noStrike" sz="1800" u="none" kumimoji="0" normalizeH="0">
+          <a:defRPr kumimoji="0" sz="1800" b="0" i="0" u="none" strike="noStrike" cap="none" spc="0" normalizeH="0" baseline="0">
             <a:ln>
               <a:noFill/>
             </a:ln>
@@ -1446,7 +1909,7 @@
           <a:buFontTx/>
           <a:buNone/>
           <a:tabLst/>
-          <a:defRPr b="0" baseline="0" cap="none" i="0" spc="0" strike="noStrike" sz="1800" u="none" kumimoji="0" normalizeH="0">
+          <a:defRPr kumimoji="0" sz="1800" b="0" i="0" u="none" strike="noStrike" cap="none" spc="0" normalizeH="0" baseline="0">
             <a:ln>
               <a:noFill/>
             </a:ln>
@@ -1472,7 +1935,7 @@
           <a:buFontTx/>
           <a:buNone/>
           <a:tabLst/>
-          <a:defRPr b="0" baseline="0" cap="none" i="0" spc="0" strike="noStrike" sz="1800" u="none" kumimoji="0" normalizeH="0">
+          <a:defRPr kumimoji="0" sz="1800" b="0" i="0" u="none" strike="noStrike" cap="none" spc="0" normalizeH="0" baseline="0">
             <a:ln>
               <a:noFill/>
             </a:ln>
@@ -1498,7 +1961,7 @@
           <a:buFontTx/>
           <a:buNone/>
           <a:tabLst/>
-          <a:defRPr b="0" baseline="0" cap="none" i="0" spc="0" strike="noStrike" sz="1800" u="none" kumimoji="0" normalizeH="0">
+          <a:defRPr kumimoji="0" sz="1800" b="0" i="0" u="none" strike="noStrike" cap="none" spc="0" normalizeH="0" baseline="0">
             <a:ln>
               <a:noFill/>
             </a:ln>
@@ -1511,12 +1974,19 @@
         </a:lvl9pPr>
       </a:lstStyle>
       <a:style>
-        <a:lnRef idx="0"/>
-        <a:fillRef idx="0"/>
-        <a:effectRef idx="0"/>
+        <a:lnRef idx="0">
+          <a:scrgbClr r="0" g="0" b="0"/>
+        </a:lnRef>
+        <a:fillRef idx="0">
+          <a:scrgbClr r="0" g="0" b="0"/>
+        </a:fillRef>
+        <a:effectRef idx="0">
+          <a:scrgbClr r="0" g="0" b="0"/>
+        </a:effectRef>
         <a:fontRef idx="none"/>
       </a:style>
     </a:txDef>
   </a:objectDefaults>
+  <a:extraClrSchemeLst/>
 </a:theme>
 </file>
</xml_diff>